<commit_message>
I don't need sleep. I can do this!
</commit_message>
<xml_diff>
--- a/docs/jpadapp.docx
+++ b/docs/jpadapp.docx
@@ -799,7 +799,7 @@
                 <w:noProof/>
                 <w:webHidden/>
               </w:rPr>
-              <w:t>12</w:t>
+              <w:t>14</w:t>
             </w:r>
             <w:r>
               <w:rPr>
@@ -883,7 +883,7 @@
                 <w:noProof/>
                 <w:webHidden/>
               </w:rPr>
-              <w:t>12</w:t>
+              <w:t>14</w:t>
             </w:r>
             <w:r>
               <w:rPr>
@@ -967,7 +967,7 @@
                 <w:noProof/>
                 <w:webHidden/>
               </w:rPr>
-              <w:t>12</w:t>
+              <w:t>14</w:t>
             </w:r>
             <w:r>
               <w:rPr>
@@ -1051,7 +1051,7 @@
                 <w:noProof/>
                 <w:webHidden/>
               </w:rPr>
-              <w:t>13</w:t>
+              <w:t>15</w:t>
             </w:r>
             <w:r>
               <w:rPr>
@@ -1135,7 +1135,7 @@
                 <w:noProof/>
                 <w:webHidden/>
               </w:rPr>
-              <w:t>13</w:t>
+              <w:t>15</w:t>
             </w:r>
             <w:r>
               <w:rPr>
@@ -1219,7 +1219,7 @@
                 <w:noProof/>
                 <w:webHidden/>
               </w:rPr>
-              <w:t>13</w:t>
+              <w:t>15</w:t>
             </w:r>
             <w:r>
               <w:rPr>
@@ -1303,7 +1303,7 @@
                 <w:noProof/>
                 <w:webHidden/>
               </w:rPr>
-              <w:t>14</w:t>
+              <w:t>16</w:t>
             </w:r>
             <w:r>
               <w:rPr>
@@ -1387,7 +1387,7 @@
                 <w:noProof/>
                 <w:webHidden/>
               </w:rPr>
-              <w:t>14</w:t>
+              <w:t>16</w:t>
             </w:r>
             <w:r>
               <w:rPr>
@@ -1471,7 +1471,7 @@
                 <w:noProof/>
                 <w:webHidden/>
               </w:rPr>
-              <w:t>14</w:t>
+              <w:t>16</w:t>
             </w:r>
             <w:r>
               <w:rPr>
@@ -1555,7 +1555,7 @@
                 <w:noProof/>
                 <w:webHidden/>
               </w:rPr>
-              <w:t>14</w:t>
+              <w:t>16</w:t>
             </w:r>
             <w:r>
               <w:rPr>
@@ -1639,7 +1639,7 @@
                 <w:noProof/>
                 <w:webHidden/>
               </w:rPr>
-              <w:t>14</w:t>
+              <w:t>16</w:t>
             </w:r>
             <w:r>
               <w:rPr>
@@ -1723,7 +1723,7 @@
                 <w:noProof/>
                 <w:webHidden/>
               </w:rPr>
-              <w:t>15</w:t>
+              <w:t>17</w:t>
             </w:r>
             <w:r>
               <w:rPr>
@@ -1747,6 +1747,8 @@
       </w:sdtContent>
     </w:sdt>
     <w:p>
+      <w:bookmarkStart w:id="0" w:name="_GoBack"/>
+      <w:bookmarkEnd w:id="0"/>
       <w:r>
         <w:br w:type="page"/>
       </w:r>
@@ -1759,7 +1761,7 @@
           <w:numId w:val="2"/>
         </w:numPr>
       </w:pPr>
-      <w:bookmarkStart w:id="0" w:name="_Toc346048041"/>
+      <w:bookmarkStart w:id="1" w:name="_Toc346048041"/>
       <w:r>
         <w:lastRenderedPageBreak/>
         <w:t>Cel</w:t>
@@ -1770,7 +1772,7 @@
       <w:r>
         <w:t>projektu</w:t>
       </w:r>
-      <w:bookmarkEnd w:id="0"/>
+      <w:bookmarkEnd w:id="1"/>
     </w:p>
     <w:p>
       <w:pPr>
@@ -1780,11 +1782,11 @@
           <w:numId w:val="2"/>
         </w:numPr>
       </w:pPr>
-      <w:bookmarkStart w:id="1" w:name="_Toc346048042"/>
+      <w:bookmarkStart w:id="2" w:name="_Toc346048042"/>
       <w:r>
         <w:t>Cel projektu</w:t>
       </w:r>
-      <w:bookmarkEnd w:id="1"/>
+      <w:bookmarkEnd w:id="2"/>
     </w:p>
     <w:p>
       <w:r>
@@ -1805,7 +1807,13 @@
     </w:p>
     <w:p>
       <w:r>
-        <w:t>[I analizy!]</w:t>
+        <w:t>[</w:t>
+      </w:r>
+      <w:r>
+        <w:t xml:space="preserve">@TODO: </w:t>
+      </w:r>
+      <w:r>
+        <w:t>I analizy!]</w:t>
       </w:r>
     </w:p>
     <w:p>
@@ -1816,11 +1824,11 @@
           <w:numId w:val="2"/>
         </w:numPr>
       </w:pPr>
-      <w:bookmarkStart w:id="2" w:name="_Toc346048043"/>
+      <w:bookmarkStart w:id="3" w:name="_Toc346048043"/>
       <w:r>
         <w:t>Kontekst projektu</w:t>
       </w:r>
-      <w:bookmarkEnd w:id="2"/>
+      <w:bookmarkEnd w:id="3"/>
     </w:p>
     <w:p>
       <w:pPr>
@@ -1830,11 +1838,11 @@
           <w:numId w:val="2"/>
         </w:numPr>
       </w:pPr>
-      <w:bookmarkStart w:id="3" w:name="_Toc346048044"/>
+      <w:bookmarkStart w:id="4" w:name="_Toc346048044"/>
       <w:r>
         <w:t>Skala PAD</w:t>
       </w:r>
-      <w:bookmarkEnd w:id="3"/>
+      <w:bookmarkEnd w:id="4"/>
     </w:p>
     <w:p>
       <w:r>
@@ -2317,11 +2325,11 @@
       <w:pPr>
         <w:pStyle w:val="Heading3"/>
       </w:pPr>
-      <w:bookmarkStart w:id="4" w:name="_Toc346048045"/>
+      <w:bookmarkStart w:id="5" w:name="_Toc346048045"/>
       <w:r>
         <w:t>Wizualizacja</w:t>
       </w:r>
-      <w:bookmarkEnd w:id="4"/>
+      <w:bookmarkEnd w:id="5"/>
       <w:r>
         <w:t xml:space="preserve"> stanów emocjonalnych</w:t>
       </w:r>
@@ -2422,7 +2430,7 @@
           <w:numId w:val="2"/>
         </w:numPr>
       </w:pPr>
-      <w:bookmarkStart w:id="5" w:name="_Toc346048046"/>
+      <w:bookmarkStart w:id="6" w:name="_Toc346048046"/>
       <w:r>
         <w:lastRenderedPageBreak/>
         <w:t>Projekt</w:t>
@@ -2430,7 +2438,7 @@
       <w:r>
         <w:t xml:space="preserve"> systemu</w:t>
       </w:r>
-      <w:bookmarkEnd w:id="5"/>
+      <w:bookmarkEnd w:id="6"/>
     </w:p>
     <w:p>
       <w:pPr>
@@ -2440,11 +2448,11 @@
           <w:numId w:val="2"/>
         </w:numPr>
       </w:pPr>
-      <w:bookmarkStart w:id="6" w:name="_Toc346048047"/>
+      <w:bookmarkStart w:id="7" w:name="_Toc346048047"/>
       <w:r>
         <w:t>Źródła wymagań</w:t>
       </w:r>
-      <w:bookmarkEnd w:id="6"/>
+      <w:bookmarkEnd w:id="7"/>
     </w:p>
     <w:p>
       <w:r>
@@ -2639,7 +2647,7 @@
           <w:numId w:val="2"/>
         </w:numPr>
       </w:pPr>
-      <w:bookmarkStart w:id="7" w:name="_Toc346048048"/>
+      <w:bookmarkStart w:id="8" w:name="_Toc346048048"/>
       <w:r>
         <w:t>Słownik pojęć</w:t>
       </w:r>
@@ -2763,6 +2771,97 @@
           <w:p/>
         </w:tc>
       </w:tr>
+      <w:tr>
+        <w:tc>
+          <w:tcPr>
+            <w:tcW w:w="2410" w:type="dxa"/>
+          </w:tcPr>
+          <w:p>
+            <w:r>
+              <w:t>Wizualizacja jednokanałowa</w:t>
+            </w:r>
+          </w:p>
+        </w:tc>
+        <w:tc>
+          <w:tcPr>
+            <w:tcW w:w="7245" w:type="dxa"/>
+          </w:tcPr>
+          <w:p/>
+          <w:p/>
+        </w:tc>
+      </w:tr>
+      <w:tr>
+        <w:tc>
+          <w:tcPr>
+            <w:tcW w:w="2410" w:type="dxa"/>
+          </w:tcPr>
+          <w:p>
+            <w:r>
+              <w:t>Wizualizacja wielokanałowa</w:t>
+            </w:r>
+          </w:p>
+        </w:tc>
+        <w:tc>
+          <w:tcPr>
+            <w:tcW w:w="7245" w:type="dxa"/>
+          </w:tcPr>
+          <w:p/>
+        </w:tc>
+      </w:tr>
+      <w:tr>
+        <w:tc>
+          <w:tcPr>
+            <w:tcW w:w="2410" w:type="dxa"/>
+          </w:tcPr>
+          <w:p>
+            <w:r>
+              <w:t>Tryb rzeczywisty</w:t>
+            </w:r>
+          </w:p>
+        </w:tc>
+        <w:tc>
+          <w:tcPr>
+            <w:tcW w:w="7245" w:type="dxa"/>
+          </w:tcPr>
+          <w:p/>
+        </w:tc>
+      </w:tr>
+      <w:tr>
+        <w:tc>
+          <w:tcPr>
+            <w:tcW w:w="2410" w:type="dxa"/>
+          </w:tcPr>
+          <w:p>
+            <w:r>
+              <w:t>Tryb analizy</w:t>
+            </w:r>
+          </w:p>
+        </w:tc>
+        <w:tc>
+          <w:tcPr>
+            <w:tcW w:w="7245" w:type="dxa"/>
+          </w:tcPr>
+          <w:p/>
+        </w:tc>
+      </w:tr>
+      <w:tr>
+        <w:tc>
+          <w:tcPr>
+            <w:tcW w:w="2410" w:type="dxa"/>
+          </w:tcPr>
+          <w:p>
+            <w:r>
+              <w:t>Kontrolka</w:t>
+            </w:r>
+          </w:p>
+        </w:tc>
+        <w:tc>
+          <w:tcPr>
+            <w:tcW w:w="7245" w:type="dxa"/>
+          </w:tcPr>
+          <w:p/>
+        </w:tc>
+      </w:tr>
     </w:tbl>
     <w:p>
       <w:pPr>
@@ -2775,7 +2874,7 @@
       <w:r>
         <w:t>Specyfikacja Wymagań Systemowych</w:t>
       </w:r>
-      <w:bookmarkEnd w:id="7"/>
+      <w:bookmarkEnd w:id="8"/>
     </w:p>
     <w:p>
       <w:pPr>
@@ -3410,6 +3509,7 @@
               <w:rPr>
                 <w:b/>
               </w:rPr>
+              <w:lastRenderedPageBreak/>
               <w:t>Opis:</w:t>
             </w:r>
           </w:p>
@@ -3534,7 +3634,6 @@
               <w:spacing w:after="0"/>
             </w:pPr>
             <w:r>
-              <w:lastRenderedPageBreak/>
               <w:t xml:space="preserve">ID: </w:t>
             </w:r>
           </w:p>
@@ -3717,7 +3816,19 @@
               <w:spacing w:after="0"/>
             </w:pPr>
             <w:r>
-              <w:t>System musi zachowywać zebrane dane w celu ich późniejszego odtworzenia.</w:t>
+              <w:t xml:space="preserve">System musi zachowywać zebrane dane w celu </w:t>
+            </w:r>
+            <w:r>
+              <w:t xml:space="preserve">późniejszego wykorzystania </w:t>
+            </w:r>
+            <w:r>
+              <w:t xml:space="preserve">ich </w:t>
+            </w:r>
+            <w:r>
+              <w:t>w trybie analizy</w:t>
+            </w:r>
+            <w:r>
+              <w:t>.</w:t>
             </w:r>
           </w:p>
         </w:tc>
@@ -3777,7 +3888,6 @@
         </w:tc>
       </w:tr>
     </w:tbl>
-    <w:p/>
     <w:p>
       <w:pPr>
         <w:pStyle w:val="Heading3"/>
@@ -4014,10 +4124,13 @@
               <w:spacing w:after="0"/>
             </w:pPr>
             <w:r>
-              <w:t xml:space="preserve"> Serwer musi realizować </w:t>
-            </w:r>
-            <w:r>
-              <w:t>API pozwalające aplikacji klienta na wysyłanie wyników aktualnie przeprowadzanego eksperymentu</w:t>
+              <w:t xml:space="preserve"> Serwer musi </w:t>
+            </w:r>
+            <w:r>
+              <w:t>implementować interfejs pozwalający</w:t>
+            </w:r>
+            <w:r>
+              <w:t xml:space="preserve"> aplikacji klienta na wysyłanie wyników aktualnie przeprowadzanego eksperymentu</w:t>
             </w:r>
             <w:r>
               <w:t xml:space="preserve"> w trybie rzeczywistym</w:t>
@@ -4305,7 +4418,13 @@
               <w:spacing w:after="0"/>
             </w:pPr>
             <w:r>
-              <w:t xml:space="preserve"> Serwer musi realizować API pozwalające aplikacji wizualizatora na odbieranie wyników aktualnie przeprowadzanego eksperymentu w trybie rzeczywistym. Podczas trwania eksperymentu wszystkie dane otrzymane od klienta powinny być natychmiastowo przesyłane do aplikacji wizualizatora</w:t>
+              <w:t xml:space="preserve"> Serwer musi </w:t>
+            </w:r>
+            <w:r>
+              <w:t xml:space="preserve">implementować interfejs pozwalający </w:t>
+            </w:r>
+            <w:r>
+              <w:t>aplikacji wizualizatora na odbieranie wyników aktualnie przeprowadzanego eksperymentu w trybie rzeczywistym. Podczas trwania eksperymentu wszystkie dane otrzymane od klienta powinny być natychmiastowo przesyłane do aplikacji wizualizatora</w:t>
             </w:r>
           </w:p>
         </w:tc>
@@ -4515,6 +4634,7 @@
               <w:rPr>
                 <w:b/>
               </w:rPr>
+              <w:lastRenderedPageBreak/>
               <w:t>Priorytet:</w:t>
             </w:r>
           </w:p>
@@ -4587,7 +4707,16 @@
               <w:spacing w:after="0"/>
             </w:pPr>
             <w:r>
-              <w:t xml:space="preserve"> Serwer musi realizować API pozwalające aplikacji wizualizatora na pobieranie wyników zakończonych eksperymentów.</w:t>
+              <w:t xml:space="preserve"> Serwer musi </w:t>
+            </w:r>
+            <w:r>
+              <w:t>implementować interfejs pozwalający</w:t>
+            </w:r>
+            <w:r>
+              <w:t xml:space="preserve"> aplikacji wizualizatora na pobieranie wyn</w:t>
+            </w:r>
+            <w:r>
+              <w:t>ików zakończonych eksperymentów wg. identyfikatora eksperymentu oraz metody użytej do zebrania danych.</w:t>
             </w:r>
           </w:p>
         </w:tc>
@@ -4687,7 +4816,6 @@
               <w:spacing w:after="0"/>
             </w:pPr>
             <w:r>
-              <w:lastRenderedPageBreak/>
               <w:t xml:space="preserve">ID: </w:t>
             </w:r>
           </w:p>
@@ -4870,7 +4998,13 @@
               <w:spacing w:after="0"/>
             </w:pPr>
             <w:r>
-              <w:t xml:space="preserve"> Wszystkie informacje dotyczące stanów emocjonalnych otrzymane od aplikacji klienckiej powinny być zachowywane.</w:t>
+              <w:t xml:space="preserve"> Wszystkie informacje dotyczące stanów emocjonalnych otrzymane od aplikacji klienckiej powinny być </w:t>
+            </w:r>
+            <w:r>
+              <w:t>zapisywane</w:t>
+            </w:r>
+            <w:r>
+              <w:t>.</w:t>
             </w:r>
           </w:p>
         </w:tc>
@@ -4931,6 +5065,708 @@
       </w:tr>
     </w:tbl>
     <w:p/>
+    <w:tbl>
+      <w:tblPr>
+        <w:tblW w:w="0" w:type="auto"/>
+        <w:tblInd w:w="108" w:type="dxa"/>
+        <w:tblBorders>
+          <w:top w:val="single" w:sz="4" w:space="0" w:color="000000"/>
+          <w:left w:val="single" w:sz="4" w:space="0" w:color="000000"/>
+          <w:bottom w:val="single" w:sz="4" w:space="0" w:color="000000"/>
+          <w:right w:val="single" w:sz="4" w:space="0" w:color="000000"/>
+          <w:insideH w:val="single" w:sz="4" w:space="0" w:color="000000"/>
+          <w:insideV w:val="single" w:sz="4" w:space="0" w:color="000000"/>
+        </w:tblBorders>
+        <w:tblLook w:val="01E0" w:firstRow="1" w:lastRow="1" w:firstColumn="1" w:lastColumn="1" w:noHBand="0" w:noVBand="0"/>
+      </w:tblPr>
+      <w:tblGrid>
+        <w:gridCol w:w="626"/>
+        <w:gridCol w:w="361"/>
+        <w:gridCol w:w="333"/>
+        <w:gridCol w:w="8046"/>
+      </w:tblGrid>
+      <w:tr>
+        <w:trPr>
+          <w:trHeight w:val="352"/>
+        </w:trPr>
+        <w:tc>
+          <w:tcPr>
+            <w:tcW w:w="440" w:type="dxa"/>
+            <w:tcBorders>
+              <w:bottom w:val="single" w:sz="4" w:space="0" w:color="000000"/>
+              <w:right w:val="single" w:sz="4" w:space="0" w:color="000000"/>
+            </w:tcBorders>
+            <w:shd w:val="clear" w:color="auto" w:fill="E6E6E6"/>
+            <w:vAlign w:val="center"/>
+          </w:tcPr>
+          <w:p>
+            <w:pPr>
+              <w:spacing w:after="0"/>
+            </w:pPr>
+            <w:r>
+              <w:t xml:space="preserve">ID: </w:t>
+            </w:r>
+          </w:p>
+        </w:tc>
+        <w:tc>
+          <w:tcPr>
+            <w:tcW w:w="8740" w:type="dxa"/>
+            <w:gridSpan w:val="3"/>
+            <w:tcBorders>
+              <w:left w:val="single" w:sz="4" w:space="0" w:color="000000"/>
+              <w:bottom w:val="single" w:sz="4" w:space="0" w:color="000000"/>
+            </w:tcBorders>
+            <w:shd w:val="clear" w:color="auto" w:fill="E6E6E6"/>
+            <w:vAlign w:val="center"/>
+          </w:tcPr>
+          <w:p>
+            <w:pPr>
+              <w:spacing w:after="0"/>
+              <w:rPr>
+                <w:b/>
+              </w:rPr>
+            </w:pPr>
+            <w:r>
+              <w:rPr>
+                <w:b/>
+              </w:rPr>
+              <w:t>S</w:t>
+            </w:r>
+            <w:r>
+              <w:rPr>
+                <w:b/>
+              </w:rPr>
+              <w:t>F</w:t>
+            </w:r>
+            <w:r>
+              <w:rPr>
+                <w:b/>
+              </w:rPr>
+              <w:t>5</w:t>
+            </w:r>
+          </w:p>
+        </w:tc>
+      </w:tr>
+      <w:tr>
+        <w:trPr>
+          <w:trHeight w:val="288"/>
+        </w:trPr>
+        <w:tc>
+          <w:tcPr>
+            <w:tcW w:w="801" w:type="dxa"/>
+            <w:gridSpan w:val="2"/>
+            <w:tcBorders>
+              <w:top w:val="single" w:sz="4" w:space="0" w:color="000000"/>
+              <w:bottom w:val="single" w:sz="4" w:space="0" w:color="000000"/>
+              <w:right w:val="single" w:sz="4" w:space="0" w:color="000000"/>
+            </w:tcBorders>
+            <w:shd w:val="clear" w:color="auto" w:fill="E6E6E6"/>
+            <w:vAlign w:val="center"/>
+          </w:tcPr>
+          <w:p>
+            <w:pPr>
+              <w:spacing w:after="0"/>
+            </w:pPr>
+            <w:r>
+              <w:t>Nazwa:</w:t>
+            </w:r>
+          </w:p>
+        </w:tc>
+        <w:tc>
+          <w:tcPr>
+            <w:tcW w:w="8379" w:type="dxa"/>
+            <w:gridSpan w:val="2"/>
+            <w:tcBorders>
+              <w:top w:val="single" w:sz="4" w:space="0" w:color="000000"/>
+              <w:left w:val="single" w:sz="4" w:space="0" w:color="000000"/>
+              <w:bottom w:val="single" w:sz="4" w:space="0" w:color="000000"/>
+            </w:tcBorders>
+            <w:shd w:val="clear" w:color="auto" w:fill="E6E6E6"/>
+            <w:vAlign w:val="center"/>
+          </w:tcPr>
+          <w:p>
+            <w:pPr>
+              <w:spacing w:after="0"/>
+              <w:rPr>
+                <w:b/>
+              </w:rPr>
+            </w:pPr>
+            <w:r>
+              <w:rPr>
+                <w:b/>
+              </w:rPr>
+              <w:t>Konfiguracja serwera</w:t>
+            </w:r>
+          </w:p>
+        </w:tc>
+      </w:tr>
+      <w:tr>
+        <w:trPr>
+          <w:trHeight w:val="288"/>
+        </w:trPr>
+        <w:tc>
+          <w:tcPr>
+            <w:tcW w:w="1134" w:type="dxa"/>
+            <w:gridSpan w:val="3"/>
+            <w:tcBorders>
+              <w:top w:val="nil"/>
+              <w:bottom w:val="single" w:sz="4" w:space="0" w:color="000000"/>
+              <w:right w:val="nil"/>
+            </w:tcBorders>
+            <w:vAlign w:val="center"/>
+          </w:tcPr>
+          <w:p>
+            <w:pPr>
+              <w:spacing w:after="0"/>
+              <w:rPr>
+                <w:b/>
+              </w:rPr>
+            </w:pPr>
+            <w:r>
+              <w:rPr>
+                <w:b/>
+              </w:rPr>
+              <w:t>Priorytet:</w:t>
+            </w:r>
+          </w:p>
+        </w:tc>
+        <w:tc>
+          <w:tcPr>
+            <w:tcW w:w="8046" w:type="dxa"/>
+            <w:tcBorders>
+              <w:top w:val="nil"/>
+              <w:left w:val="nil"/>
+              <w:bottom w:val="single" w:sz="4" w:space="0" w:color="000000"/>
+            </w:tcBorders>
+            <w:vAlign w:val="center"/>
+          </w:tcPr>
+          <w:p>
+            <w:pPr>
+              <w:spacing w:after="0"/>
+            </w:pPr>
+            <w:r>
+              <w:t>Wysoki</w:t>
+            </w:r>
+          </w:p>
+        </w:tc>
+      </w:tr>
+      <w:tr>
+        <w:trPr>
+          <w:trHeight w:val="288"/>
+        </w:trPr>
+        <w:tc>
+          <w:tcPr>
+            <w:tcW w:w="9180" w:type="dxa"/>
+            <w:gridSpan w:val="4"/>
+            <w:tcBorders>
+              <w:bottom w:val="nil"/>
+            </w:tcBorders>
+            <w:vAlign w:val="center"/>
+          </w:tcPr>
+          <w:p>
+            <w:pPr>
+              <w:spacing w:after="0"/>
+              <w:rPr>
+                <w:b/>
+              </w:rPr>
+            </w:pPr>
+            <w:r>
+              <w:rPr>
+                <w:b/>
+              </w:rPr>
+              <w:t>Opis:</w:t>
+            </w:r>
+          </w:p>
+        </w:tc>
+      </w:tr>
+      <w:tr>
+        <w:trPr>
+          <w:trHeight w:val="288"/>
+        </w:trPr>
+        <w:tc>
+          <w:tcPr>
+            <w:tcW w:w="9180" w:type="dxa"/>
+            <w:gridSpan w:val="4"/>
+            <w:tcBorders>
+              <w:top w:val="nil"/>
+              <w:bottom w:val="single" w:sz="4" w:space="0" w:color="000000"/>
+            </w:tcBorders>
+            <w:vAlign w:val="center"/>
+          </w:tcPr>
+          <w:p>
+            <w:pPr>
+              <w:spacing w:after="0"/>
+            </w:pPr>
+            <w:r>
+              <w:t>Serwer powinien pozwalać na konfigurację:</w:t>
+            </w:r>
+          </w:p>
+          <w:p>
+            <w:pPr>
+              <w:pStyle w:val="ListParagraph"/>
+              <w:numPr>
+                <w:ilvl w:val="0"/>
+                <w:numId w:val="9"/>
+              </w:numPr>
+              <w:spacing w:after="0"/>
+            </w:pPr>
+            <w:proofErr w:type="gramStart"/>
+            <w:r>
+              <w:t>adresu</w:t>
+            </w:r>
+            <w:proofErr w:type="gramEnd"/>
+            <w:r>
+              <w:t xml:space="preserve"> oraz portu, na którym odbywa się komunikacja z klientem oraz wizualizatorem,</w:t>
+            </w:r>
+          </w:p>
+          <w:p>
+            <w:pPr>
+              <w:pStyle w:val="ListParagraph"/>
+              <w:numPr>
+                <w:ilvl w:val="0"/>
+                <w:numId w:val="9"/>
+              </w:numPr>
+              <w:spacing w:after="0"/>
+            </w:pPr>
+            <w:proofErr w:type="gramStart"/>
+            <w:r>
+              <w:t>danych</w:t>
+            </w:r>
+            <w:proofErr w:type="gramEnd"/>
+            <w:r>
+              <w:t xml:space="preserve"> niezbędnych do połączenia z bazą danych przechowującą zapis eksperymentów: </w:t>
+            </w:r>
+          </w:p>
+          <w:p>
+            <w:pPr>
+              <w:pStyle w:val="ListParagraph"/>
+              <w:numPr>
+                <w:ilvl w:val="1"/>
+                <w:numId w:val="9"/>
+              </w:numPr>
+              <w:spacing w:after="0"/>
+            </w:pPr>
+            <w:proofErr w:type="gramStart"/>
+            <w:r>
+              <w:t>adresu</w:t>
+            </w:r>
+            <w:proofErr w:type="gramEnd"/>
+            <w:r>
+              <w:t xml:space="preserve">, </w:t>
+            </w:r>
+          </w:p>
+          <w:p>
+            <w:pPr>
+              <w:pStyle w:val="ListParagraph"/>
+              <w:numPr>
+                <w:ilvl w:val="1"/>
+                <w:numId w:val="9"/>
+              </w:numPr>
+              <w:spacing w:after="0"/>
+            </w:pPr>
+            <w:proofErr w:type="gramStart"/>
+            <w:r>
+              <w:t>nazwy</w:t>
+            </w:r>
+            <w:proofErr w:type="gramEnd"/>
+            <w:r>
+              <w:t xml:space="preserve"> użytkownika, </w:t>
+            </w:r>
+          </w:p>
+          <w:p>
+            <w:pPr>
+              <w:pStyle w:val="ListParagraph"/>
+              <w:numPr>
+                <w:ilvl w:val="1"/>
+                <w:numId w:val="9"/>
+              </w:numPr>
+              <w:spacing w:after="0"/>
+            </w:pPr>
+            <w:proofErr w:type="gramStart"/>
+            <w:r>
+              <w:t>hasła</w:t>
+            </w:r>
+            <w:proofErr w:type="gramEnd"/>
+            <w:r>
+              <w:t>,</w:t>
+            </w:r>
+          </w:p>
+          <w:p>
+            <w:pPr>
+              <w:pStyle w:val="ListParagraph"/>
+              <w:numPr>
+                <w:ilvl w:val="1"/>
+                <w:numId w:val="9"/>
+              </w:numPr>
+              <w:spacing w:after="0"/>
+            </w:pPr>
+            <w:proofErr w:type="gramStart"/>
+            <w:r>
+              <w:t>nazwy</w:t>
+            </w:r>
+            <w:proofErr w:type="gramEnd"/>
+            <w:r>
+              <w:t xml:space="preserve"> bazy danych.</w:t>
+            </w:r>
+          </w:p>
+        </w:tc>
+      </w:tr>
+      <w:tr>
+        <w:trPr>
+          <w:trHeight w:val="288"/>
+        </w:trPr>
+        <w:tc>
+          <w:tcPr>
+            <w:tcW w:w="9180" w:type="dxa"/>
+            <w:gridSpan w:val="4"/>
+            <w:tcBorders>
+              <w:bottom w:val="nil"/>
+            </w:tcBorders>
+            <w:vAlign w:val="center"/>
+          </w:tcPr>
+          <w:p>
+            <w:pPr>
+              <w:spacing w:after="0"/>
+              <w:rPr>
+                <w:b/>
+              </w:rPr>
+            </w:pPr>
+            <w:r>
+              <w:rPr>
+                <w:b/>
+              </w:rPr>
+              <w:t>Powiązane wymagania:</w:t>
+            </w:r>
+          </w:p>
+        </w:tc>
+      </w:tr>
+      <w:tr>
+        <w:trPr>
+          <w:trHeight w:val="288"/>
+        </w:trPr>
+        <w:tc>
+          <w:tcPr>
+            <w:tcW w:w="9180" w:type="dxa"/>
+            <w:gridSpan w:val="4"/>
+            <w:tcBorders>
+              <w:top w:val="nil"/>
+            </w:tcBorders>
+            <w:vAlign w:val="center"/>
+          </w:tcPr>
+          <w:p>
+            <w:pPr>
+              <w:numPr>
+                <w:ilvl w:val="0"/>
+                <w:numId w:val="9"/>
+              </w:numPr>
+              <w:spacing w:after="0" w:line="252" w:lineRule="auto"/>
+              <w:jc w:val="both"/>
+            </w:pPr>
+            <w:r>
+              <w:t>SF6</w:t>
+            </w:r>
+          </w:p>
+        </w:tc>
+      </w:tr>
+    </w:tbl>
+    <w:p/>
+    <w:tbl>
+      <w:tblPr>
+        <w:tblW w:w="0" w:type="auto"/>
+        <w:tblInd w:w="108" w:type="dxa"/>
+        <w:tblBorders>
+          <w:top w:val="single" w:sz="4" w:space="0" w:color="000000"/>
+          <w:left w:val="single" w:sz="4" w:space="0" w:color="000000"/>
+          <w:bottom w:val="single" w:sz="4" w:space="0" w:color="000000"/>
+          <w:right w:val="single" w:sz="4" w:space="0" w:color="000000"/>
+          <w:insideH w:val="single" w:sz="4" w:space="0" w:color="000000"/>
+          <w:insideV w:val="single" w:sz="4" w:space="0" w:color="000000"/>
+        </w:tblBorders>
+        <w:tblLook w:val="01E0" w:firstRow="1" w:lastRow="1" w:firstColumn="1" w:lastColumn="1" w:noHBand="0" w:noVBand="0"/>
+      </w:tblPr>
+      <w:tblGrid>
+        <w:gridCol w:w="626"/>
+        <w:gridCol w:w="361"/>
+        <w:gridCol w:w="333"/>
+        <w:gridCol w:w="8046"/>
+      </w:tblGrid>
+      <w:tr>
+        <w:trPr>
+          <w:trHeight w:val="352"/>
+        </w:trPr>
+        <w:tc>
+          <w:tcPr>
+            <w:tcW w:w="440" w:type="dxa"/>
+            <w:tcBorders>
+              <w:bottom w:val="single" w:sz="4" w:space="0" w:color="000000"/>
+              <w:right w:val="single" w:sz="4" w:space="0" w:color="000000"/>
+            </w:tcBorders>
+            <w:shd w:val="clear" w:color="auto" w:fill="E6E6E6"/>
+            <w:vAlign w:val="center"/>
+          </w:tcPr>
+          <w:p>
+            <w:pPr>
+              <w:spacing w:after="0"/>
+            </w:pPr>
+            <w:r>
+              <w:t xml:space="preserve">ID: </w:t>
+            </w:r>
+          </w:p>
+        </w:tc>
+        <w:tc>
+          <w:tcPr>
+            <w:tcW w:w="8740" w:type="dxa"/>
+            <w:gridSpan w:val="3"/>
+            <w:tcBorders>
+              <w:left w:val="single" w:sz="4" w:space="0" w:color="000000"/>
+              <w:bottom w:val="single" w:sz="4" w:space="0" w:color="000000"/>
+            </w:tcBorders>
+            <w:shd w:val="clear" w:color="auto" w:fill="E6E6E6"/>
+            <w:vAlign w:val="center"/>
+          </w:tcPr>
+          <w:p>
+            <w:pPr>
+              <w:spacing w:after="0"/>
+              <w:rPr>
+                <w:b/>
+              </w:rPr>
+            </w:pPr>
+            <w:r>
+              <w:rPr>
+                <w:b/>
+              </w:rPr>
+              <w:t>S</w:t>
+            </w:r>
+            <w:r>
+              <w:rPr>
+                <w:b/>
+              </w:rPr>
+              <w:t>F</w:t>
+            </w:r>
+            <w:r>
+              <w:rPr>
+                <w:b/>
+              </w:rPr>
+              <w:t>6</w:t>
+            </w:r>
+          </w:p>
+        </w:tc>
+      </w:tr>
+      <w:tr>
+        <w:trPr>
+          <w:trHeight w:val="288"/>
+        </w:trPr>
+        <w:tc>
+          <w:tcPr>
+            <w:tcW w:w="801" w:type="dxa"/>
+            <w:gridSpan w:val="2"/>
+            <w:tcBorders>
+              <w:top w:val="single" w:sz="4" w:space="0" w:color="000000"/>
+              <w:bottom w:val="single" w:sz="4" w:space="0" w:color="000000"/>
+              <w:right w:val="single" w:sz="4" w:space="0" w:color="000000"/>
+            </w:tcBorders>
+            <w:shd w:val="clear" w:color="auto" w:fill="E6E6E6"/>
+            <w:vAlign w:val="center"/>
+          </w:tcPr>
+          <w:p>
+            <w:pPr>
+              <w:spacing w:after="0"/>
+            </w:pPr>
+            <w:r>
+              <w:t>Nazwa:</w:t>
+            </w:r>
+          </w:p>
+        </w:tc>
+        <w:tc>
+          <w:tcPr>
+            <w:tcW w:w="8379" w:type="dxa"/>
+            <w:gridSpan w:val="2"/>
+            <w:tcBorders>
+              <w:top w:val="single" w:sz="4" w:space="0" w:color="000000"/>
+              <w:left w:val="single" w:sz="4" w:space="0" w:color="000000"/>
+              <w:bottom w:val="single" w:sz="4" w:space="0" w:color="000000"/>
+            </w:tcBorders>
+            <w:shd w:val="clear" w:color="auto" w:fill="E6E6E6"/>
+            <w:vAlign w:val="center"/>
+          </w:tcPr>
+          <w:p>
+            <w:pPr>
+              <w:spacing w:after="0"/>
+              <w:rPr>
+                <w:b/>
+              </w:rPr>
+            </w:pPr>
+            <w:r>
+              <w:rPr>
+                <w:b/>
+              </w:rPr>
+              <w:t>Wczytywanie ustawień z pliku XML</w:t>
+            </w:r>
+          </w:p>
+        </w:tc>
+      </w:tr>
+      <w:tr>
+        <w:trPr>
+          <w:trHeight w:val="288"/>
+        </w:trPr>
+        <w:tc>
+          <w:tcPr>
+            <w:tcW w:w="1134" w:type="dxa"/>
+            <w:gridSpan w:val="3"/>
+            <w:tcBorders>
+              <w:top w:val="nil"/>
+              <w:bottom w:val="single" w:sz="4" w:space="0" w:color="000000"/>
+              <w:right w:val="nil"/>
+            </w:tcBorders>
+            <w:vAlign w:val="center"/>
+          </w:tcPr>
+          <w:p>
+            <w:pPr>
+              <w:spacing w:after="0"/>
+              <w:rPr>
+                <w:b/>
+              </w:rPr>
+            </w:pPr>
+            <w:r>
+              <w:rPr>
+                <w:b/>
+              </w:rPr>
+              <w:t>Priorytet:</w:t>
+            </w:r>
+          </w:p>
+        </w:tc>
+        <w:tc>
+          <w:tcPr>
+            <w:tcW w:w="8046" w:type="dxa"/>
+            <w:tcBorders>
+              <w:top w:val="nil"/>
+              <w:left w:val="nil"/>
+              <w:bottom w:val="single" w:sz="4" w:space="0" w:color="000000"/>
+            </w:tcBorders>
+            <w:vAlign w:val="center"/>
+          </w:tcPr>
+          <w:p>
+            <w:pPr>
+              <w:spacing w:after="0"/>
+            </w:pPr>
+            <w:r>
+              <w:t>Wysoki</w:t>
+            </w:r>
+          </w:p>
+        </w:tc>
+      </w:tr>
+      <w:tr>
+        <w:trPr>
+          <w:trHeight w:val="288"/>
+        </w:trPr>
+        <w:tc>
+          <w:tcPr>
+            <w:tcW w:w="9180" w:type="dxa"/>
+            <w:gridSpan w:val="4"/>
+            <w:tcBorders>
+              <w:bottom w:val="nil"/>
+            </w:tcBorders>
+            <w:vAlign w:val="center"/>
+          </w:tcPr>
+          <w:p>
+            <w:pPr>
+              <w:spacing w:after="0"/>
+              <w:rPr>
+                <w:b/>
+              </w:rPr>
+            </w:pPr>
+            <w:r>
+              <w:rPr>
+                <w:b/>
+              </w:rPr>
+              <w:t>Opis:</w:t>
+            </w:r>
+          </w:p>
+        </w:tc>
+      </w:tr>
+      <w:tr>
+        <w:trPr>
+          <w:trHeight w:val="288"/>
+        </w:trPr>
+        <w:tc>
+          <w:tcPr>
+            <w:tcW w:w="9180" w:type="dxa"/>
+            <w:gridSpan w:val="4"/>
+            <w:tcBorders>
+              <w:top w:val="nil"/>
+              <w:bottom w:val="single" w:sz="4" w:space="0" w:color="000000"/>
+            </w:tcBorders>
+            <w:vAlign w:val="center"/>
+          </w:tcPr>
+          <w:p>
+            <w:pPr>
+              <w:spacing w:after="0"/>
+            </w:pPr>
+            <w:r>
+              <w:t>Konfiguracja serwera powinna być wczytywana z pliku XML.</w:t>
+            </w:r>
+          </w:p>
+        </w:tc>
+      </w:tr>
+      <w:tr>
+        <w:trPr>
+          <w:trHeight w:val="288"/>
+        </w:trPr>
+        <w:tc>
+          <w:tcPr>
+            <w:tcW w:w="9180" w:type="dxa"/>
+            <w:gridSpan w:val="4"/>
+            <w:tcBorders>
+              <w:bottom w:val="nil"/>
+            </w:tcBorders>
+            <w:vAlign w:val="center"/>
+          </w:tcPr>
+          <w:p>
+            <w:pPr>
+              <w:spacing w:after="0"/>
+              <w:rPr>
+                <w:b/>
+              </w:rPr>
+            </w:pPr>
+            <w:r>
+              <w:rPr>
+                <w:b/>
+              </w:rPr>
+              <w:t>Powiązane wymagania:</w:t>
+            </w:r>
+          </w:p>
+        </w:tc>
+      </w:tr>
+      <w:tr>
+        <w:trPr>
+          <w:trHeight w:val="288"/>
+        </w:trPr>
+        <w:tc>
+          <w:tcPr>
+            <w:tcW w:w="9180" w:type="dxa"/>
+            <w:gridSpan w:val="4"/>
+            <w:tcBorders>
+              <w:top w:val="nil"/>
+            </w:tcBorders>
+            <w:vAlign w:val="center"/>
+          </w:tcPr>
+          <w:p>
+            <w:pPr>
+              <w:numPr>
+                <w:ilvl w:val="0"/>
+                <w:numId w:val="9"/>
+              </w:numPr>
+              <w:spacing w:after="0" w:line="252" w:lineRule="auto"/>
+              <w:jc w:val="both"/>
+            </w:pPr>
+            <w:r>
+              <w:t>SF5</w:t>
+            </w:r>
+          </w:p>
+        </w:tc>
+      </w:tr>
+    </w:tbl>
+    <w:p/>
     <w:p>
       <w:pPr>
         <w:pStyle w:val="Heading3"/>
@@ -4940,6 +5776,7 @@
         </w:numPr>
       </w:pPr>
       <w:r>
+        <w:lastRenderedPageBreak/>
         <w:t>Wymagania funkcjonalne: wizualizator</w:t>
       </w:r>
     </w:p>
@@ -5161,10 +5998,190 @@
           </w:tcPr>
           <w:p>
             <w:pPr>
-              <w:spacing w:after="0"/>
-            </w:pPr>
-            <w:r>
-              <w:t xml:space="preserve"> Wizualizator musi umożliwiać wizualizację w trybie rzeczywistym aktualnie przeprowadzanego eksperymentu. Wszystkie kontrolki muszą być na bieżąco aktualizowane.</w:t>
+              <w:pStyle w:val="ListParagraph"/>
+              <w:numPr>
+                <w:ilvl w:val="0"/>
+                <w:numId w:val="14"/>
+              </w:numPr>
+              <w:spacing w:after="0"/>
+            </w:pPr>
+            <w:r>
+              <w:t xml:space="preserve"> Wizualizator musi umożliwiać wizualizację w trybie rzeczywistym aktualnie przeprowadzanego eksperymentu. Wszystkie </w:t>
+            </w:r>
+            <w:r>
+              <w:t xml:space="preserve">elementy interfejsu przedstawiające stan emocjonalny </w:t>
+            </w:r>
+            <w:r>
+              <w:t>muszą być na bieżąco aktualizowane</w:t>
+            </w:r>
+            <w:r>
+              <w:t xml:space="preserve"> (tzn. pokazywać najnowsze dostępne dane)</w:t>
+            </w:r>
+            <w:r>
+              <w:t>.</w:t>
+            </w:r>
+          </w:p>
+          <w:p>
+            <w:pPr>
+              <w:pStyle w:val="ListParagraph"/>
+              <w:spacing w:after="0"/>
+            </w:pPr>
+          </w:p>
+          <w:p>
+            <w:pPr>
+              <w:pStyle w:val="ListParagraph"/>
+              <w:numPr>
+                <w:ilvl w:val="0"/>
+                <w:numId w:val="14"/>
+              </w:numPr>
+              <w:spacing w:after="0"/>
+            </w:pPr>
+            <w:r>
+              <w:t>Wizualizacja musi być możliwa przy pomocy następujących kontrolek:</w:t>
+            </w:r>
+          </w:p>
+          <w:p>
+            <w:pPr>
+              <w:pStyle w:val="ListParagraph"/>
+              <w:numPr>
+                <w:ilvl w:val="1"/>
+                <w:numId w:val="15"/>
+              </w:numPr>
+              <w:spacing w:after="0"/>
+            </w:pPr>
+            <w:proofErr w:type="gramStart"/>
+            <w:r>
+              <w:t>etykiety</w:t>
+            </w:r>
+            <w:proofErr w:type="gramEnd"/>
+            <w:r>
+              <w:t>,</w:t>
+            </w:r>
+          </w:p>
+          <w:p>
+            <w:pPr>
+              <w:pStyle w:val="ListParagraph"/>
+              <w:numPr>
+                <w:ilvl w:val="1"/>
+                <w:numId w:val="15"/>
+              </w:numPr>
+              <w:spacing w:after="0"/>
+            </w:pPr>
+            <w:proofErr w:type="gramStart"/>
+            <w:r>
+              <w:t>wykres</w:t>
+            </w:r>
+            <w:proofErr w:type="gramEnd"/>
+            <w:r>
+              <w:t xml:space="preserve"> metryki P,</w:t>
+            </w:r>
+          </w:p>
+          <w:p>
+            <w:pPr>
+              <w:pStyle w:val="ListParagraph"/>
+              <w:numPr>
+                <w:ilvl w:val="1"/>
+                <w:numId w:val="15"/>
+              </w:numPr>
+              <w:spacing w:after="0"/>
+            </w:pPr>
+            <w:proofErr w:type="gramStart"/>
+            <w:r>
+              <w:t>wykres</w:t>
+            </w:r>
+            <w:proofErr w:type="gramEnd"/>
+            <w:r>
+              <w:t xml:space="preserve"> metryki A,</w:t>
+            </w:r>
+          </w:p>
+          <w:p>
+            <w:pPr>
+              <w:pStyle w:val="ListParagraph"/>
+              <w:numPr>
+                <w:ilvl w:val="1"/>
+                <w:numId w:val="15"/>
+              </w:numPr>
+              <w:spacing w:after="0"/>
+            </w:pPr>
+            <w:proofErr w:type="gramStart"/>
+            <w:r>
+              <w:t>wykres</w:t>
+            </w:r>
+            <w:proofErr w:type="gramEnd"/>
+            <w:r>
+              <w:t xml:space="preserve"> metryki D,</w:t>
+            </w:r>
+          </w:p>
+          <w:p>
+            <w:pPr>
+              <w:pStyle w:val="ListParagraph"/>
+              <w:numPr>
+                <w:ilvl w:val="1"/>
+                <w:numId w:val="15"/>
+              </w:numPr>
+              <w:spacing w:after="0"/>
+            </w:pPr>
+            <w:proofErr w:type="gramStart"/>
+            <w:r>
+              <w:t>wartość</w:t>
+            </w:r>
+            <w:proofErr w:type="gramEnd"/>
+            <w:r>
+              <w:t xml:space="preserve"> metryki P,</w:t>
+            </w:r>
+          </w:p>
+          <w:p>
+            <w:pPr>
+              <w:pStyle w:val="ListParagraph"/>
+              <w:numPr>
+                <w:ilvl w:val="1"/>
+                <w:numId w:val="15"/>
+              </w:numPr>
+              <w:spacing w:after="0"/>
+            </w:pPr>
+            <w:proofErr w:type="gramStart"/>
+            <w:r>
+              <w:t>wartość</w:t>
+            </w:r>
+            <w:proofErr w:type="gramEnd"/>
+            <w:r>
+              <w:t xml:space="preserve"> metryki A,</w:t>
+            </w:r>
+          </w:p>
+          <w:p>
+            <w:pPr>
+              <w:pStyle w:val="ListParagraph"/>
+              <w:numPr>
+                <w:ilvl w:val="1"/>
+                <w:numId w:val="15"/>
+              </w:numPr>
+              <w:spacing w:after="0"/>
+            </w:pPr>
+            <w:proofErr w:type="gramStart"/>
+            <w:r>
+              <w:t>wartość</w:t>
+            </w:r>
+            <w:proofErr w:type="gramEnd"/>
+            <w:r>
+              <w:t xml:space="preserve"> metryki D,</w:t>
+            </w:r>
+          </w:p>
+          <w:p>
+            <w:pPr>
+              <w:pStyle w:val="ListParagraph"/>
+              <w:numPr>
+                <w:ilvl w:val="1"/>
+                <w:numId w:val="15"/>
+              </w:numPr>
+              <w:spacing w:after="0"/>
+            </w:pPr>
+            <w:proofErr w:type="gramStart"/>
+            <w:r>
+              <w:t>radar</w:t>
+            </w:r>
+            <w:proofErr w:type="gramEnd"/>
+            <w:r>
+              <w:t>.</w:t>
             </w:r>
           </w:p>
         </w:tc>
@@ -5290,7 +6307,7 @@
               <w:rPr>
                 <w:b/>
               </w:rPr>
-              <w:t>WF1</w:t>
+              <w:t>WF2</w:t>
             </w:r>
           </w:p>
         </w:tc>
@@ -5443,10 +6460,187 @@
           </w:tcPr>
           <w:p>
             <w:pPr>
-              <w:spacing w:after="0"/>
-            </w:pPr>
-            <w:r>
-              <w:t>[@TODO]</w:t>
+              <w:pStyle w:val="ListParagraph"/>
+              <w:numPr>
+                <w:ilvl w:val="0"/>
+                <w:numId w:val="13"/>
+              </w:numPr>
+              <w:spacing w:after="0"/>
+            </w:pPr>
+            <w:r>
+              <w:t xml:space="preserve">Wizualizator musi umożliwiać wizualizację </w:t>
+            </w:r>
+            <w:r>
+              <w:t xml:space="preserve">jednokanałową </w:t>
+            </w:r>
+            <w:r>
+              <w:t xml:space="preserve">w trybie analizy, </w:t>
+            </w:r>
+            <w:r>
+              <w:t>tzn. bazując na wczytanych z serwera danych jednej sesji zakończonego eksperymentu.</w:t>
+            </w:r>
+          </w:p>
+          <w:p>
+            <w:pPr>
+              <w:pStyle w:val="ListParagraph"/>
+              <w:spacing w:after="0"/>
+            </w:pPr>
+          </w:p>
+          <w:p>
+            <w:pPr>
+              <w:pStyle w:val="ListParagraph"/>
+              <w:numPr>
+                <w:ilvl w:val="0"/>
+                <w:numId w:val="13"/>
+              </w:numPr>
+              <w:spacing w:after="0"/>
+            </w:pPr>
+            <w:r>
+              <w:t>Wizualizacja musi być możliwa przy pomocy następujących kontrolek:</w:t>
+            </w:r>
+          </w:p>
+          <w:p>
+            <w:pPr>
+              <w:pStyle w:val="ListParagraph"/>
+              <w:numPr>
+                <w:ilvl w:val="1"/>
+                <w:numId w:val="16"/>
+              </w:numPr>
+              <w:spacing w:after="0"/>
+            </w:pPr>
+            <w:proofErr w:type="gramStart"/>
+            <w:r>
+              <w:t>etykiety</w:t>
+            </w:r>
+            <w:proofErr w:type="gramEnd"/>
+            <w:r>
+              <w:t>,</w:t>
+            </w:r>
+          </w:p>
+          <w:p>
+            <w:pPr>
+              <w:pStyle w:val="ListParagraph"/>
+              <w:numPr>
+                <w:ilvl w:val="1"/>
+                <w:numId w:val="16"/>
+              </w:numPr>
+              <w:spacing w:after="0"/>
+            </w:pPr>
+            <w:proofErr w:type="gramStart"/>
+            <w:r>
+              <w:t>wykres</w:t>
+            </w:r>
+            <w:proofErr w:type="gramEnd"/>
+            <w:r>
+              <w:t xml:space="preserve"> metryki P,</w:t>
+            </w:r>
+          </w:p>
+          <w:p>
+            <w:pPr>
+              <w:pStyle w:val="ListParagraph"/>
+              <w:numPr>
+                <w:ilvl w:val="1"/>
+                <w:numId w:val="16"/>
+              </w:numPr>
+              <w:spacing w:after="0"/>
+            </w:pPr>
+            <w:proofErr w:type="gramStart"/>
+            <w:r>
+              <w:t>wykres</w:t>
+            </w:r>
+            <w:proofErr w:type="gramEnd"/>
+            <w:r>
+              <w:t xml:space="preserve"> metryki A,</w:t>
+            </w:r>
+          </w:p>
+          <w:p>
+            <w:pPr>
+              <w:pStyle w:val="ListParagraph"/>
+              <w:numPr>
+                <w:ilvl w:val="1"/>
+                <w:numId w:val="16"/>
+              </w:numPr>
+              <w:spacing w:after="0"/>
+            </w:pPr>
+            <w:proofErr w:type="gramStart"/>
+            <w:r>
+              <w:t>wykres</w:t>
+            </w:r>
+            <w:proofErr w:type="gramEnd"/>
+            <w:r>
+              <w:t xml:space="preserve"> metryki D,</w:t>
+            </w:r>
+          </w:p>
+          <w:p>
+            <w:pPr>
+              <w:pStyle w:val="ListParagraph"/>
+              <w:numPr>
+                <w:ilvl w:val="1"/>
+                <w:numId w:val="16"/>
+              </w:numPr>
+              <w:spacing w:after="0"/>
+            </w:pPr>
+            <w:proofErr w:type="gramStart"/>
+            <w:r>
+              <w:t>wartość</w:t>
+            </w:r>
+            <w:proofErr w:type="gramEnd"/>
+            <w:r>
+              <w:t xml:space="preserve"> metryki P,</w:t>
+            </w:r>
+          </w:p>
+          <w:p>
+            <w:pPr>
+              <w:pStyle w:val="ListParagraph"/>
+              <w:numPr>
+                <w:ilvl w:val="1"/>
+                <w:numId w:val="16"/>
+              </w:numPr>
+              <w:spacing w:after="0"/>
+            </w:pPr>
+            <w:proofErr w:type="gramStart"/>
+            <w:r>
+              <w:t>wartość</w:t>
+            </w:r>
+            <w:proofErr w:type="gramEnd"/>
+            <w:r>
+              <w:t xml:space="preserve"> metryki A,</w:t>
+            </w:r>
+          </w:p>
+          <w:p>
+            <w:pPr>
+              <w:pStyle w:val="ListParagraph"/>
+              <w:numPr>
+                <w:ilvl w:val="1"/>
+                <w:numId w:val="16"/>
+              </w:numPr>
+              <w:spacing w:after="0"/>
+            </w:pPr>
+            <w:proofErr w:type="gramStart"/>
+            <w:r>
+              <w:t>wartość</w:t>
+            </w:r>
+            <w:proofErr w:type="gramEnd"/>
+            <w:r>
+              <w:t xml:space="preserve"> metryki D,</w:t>
+            </w:r>
+          </w:p>
+          <w:p>
+            <w:pPr>
+              <w:pStyle w:val="ListParagraph"/>
+              <w:numPr>
+                <w:ilvl w:val="1"/>
+                <w:numId w:val="16"/>
+              </w:numPr>
+              <w:spacing w:after="0"/>
+            </w:pPr>
+            <w:proofErr w:type="gramStart"/>
+            <w:r>
+              <w:t>radar</w:t>
+            </w:r>
+            <w:proofErr w:type="gramEnd"/>
+            <w:r>
+              <w:t>.</w:t>
             </w:r>
           </w:p>
         </w:tc>
@@ -5572,7 +6766,7 @@
               <w:rPr>
                 <w:b/>
               </w:rPr>
-              <w:t>WF1</w:t>
+              <w:t>WF3</w:t>
             </w:r>
           </w:p>
         </w:tc>
@@ -5725,10 +6919,197 @@
           </w:tcPr>
           <w:p>
             <w:pPr>
-              <w:spacing w:after="0"/>
-            </w:pPr>
-            <w:r>
-              <w:t xml:space="preserve"> [@TODO]</w:t>
+              <w:pStyle w:val="ListParagraph"/>
+              <w:numPr>
+                <w:ilvl w:val="0"/>
+                <w:numId w:val="12"/>
+              </w:numPr>
+              <w:spacing w:after="0"/>
+            </w:pPr>
+            <w:r>
+              <w:t xml:space="preserve">Wizualizator musi umożliwiać wizualizację </w:t>
+            </w:r>
+            <w:r>
+              <w:t xml:space="preserve">wielokanałową </w:t>
+            </w:r>
+            <w:r>
+              <w:t xml:space="preserve">w trybie analizy, tzn. bazując na wczytanych z serwera danych </w:t>
+            </w:r>
+            <w:r>
+              <w:t xml:space="preserve">wielu </w:t>
+            </w:r>
+            <w:r>
+              <w:t>sesji zakończonego eksperymentu.</w:t>
+            </w:r>
+          </w:p>
+          <w:p>
+            <w:pPr>
+              <w:pStyle w:val="ListParagraph"/>
+              <w:numPr>
+                <w:ilvl w:val="0"/>
+                <w:numId w:val="12"/>
+              </w:numPr>
+              <w:spacing w:after="0"/>
+            </w:pPr>
+            <w:r>
+              <w:t>Każda sesja powinna mieć przypisany kolor, który będzie użyty do wizualizacji danych do niej przypisanych.</w:t>
+            </w:r>
+          </w:p>
+          <w:p>
+            <w:pPr>
+              <w:pStyle w:val="ListParagraph"/>
+              <w:numPr>
+                <w:ilvl w:val="0"/>
+                <w:numId w:val="12"/>
+              </w:numPr>
+              <w:spacing w:after="0"/>
+            </w:pPr>
+            <w:r>
+              <w:t>Wizualizacja musi być możliwa przy pomocy następujących kontrolek:</w:t>
+            </w:r>
+          </w:p>
+          <w:p>
+            <w:pPr>
+              <w:pStyle w:val="ListParagraph"/>
+              <w:numPr>
+                <w:ilvl w:val="1"/>
+                <w:numId w:val="17"/>
+              </w:numPr>
+              <w:spacing w:after="0"/>
+            </w:pPr>
+            <w:proofErr w:type="gramStart"/>
+            <w:r>
+              <w:t>etykiety</w:t>
+            </w:r>
+            <w:proofErr w:type="gramEnd"/>
+            <w:r>
+              <w:t>,</w:t>
+            </w:r>
+          </w:p>
+          <w:p>
+            <w:pPr>
+              <w:pStyle w:val="ListParagraph"/>
+              <w:numPr>
+                <w:ilvl w:val="1"/>
+                <w:numId w:val="17"/>
+              </w:numPr>
+              <w:spacing w:after="0"/>
+            </w:pPr>
+            <w:proofErr w:type="gramStart"/>
+            <w:r>
+              <w:t>wykres</w:t>
+            </w:r>
+            <w:proofErr w:type="gramEnd"/>
+            <w:r>
+              <w:t xml:space="preserve"> metryki P,</w:t>
+            </w:r>
+          </w:p>
+          <w:p>
+            <w:pPr>
+              <w:pStyle w:val="ListParagraph"/>
+              <w:numPr>
+                <w:ilvl w:val="1"/>
+                <w:numId w:val="17"/>
+              </w:numPr>
+              <w:spacing w:after="0"/>
+            </w:pPr>
+            <w:proofErr w:type="gramStart"/>
+            <w:r>
+              <w:t>wykres</w:t>
+            </w:r>
+            <w:proofErr w:type="gramEnd"/>
+            <w:r>
+              <w:t xml:space="preserve"> metryki A,</w:t>
+            </w:r>
+          </w:p>
+          <w:p>
+            <w:pPr>
+              <w:pStyle w:val="ListParagraph"/>
+              <w:numPr>
+                <w:ilvl w:val="1"/>
+                <w:numId w:val="17"/>
+              </w:numPr>
+              <w:spacing w:after="0"/>
+            </w:pPr>
+            <w:proofErr w:type="gramStart"/>
+            <w:r>
+              <w:t>wykres</w:t>
+            </w:r>
+            <w:proofErr w:type="gramEnd"/>
+            <w:r>
+              <w:t xml:space="preserve"> metryki D,</w:t>
+            </w:r>
+          </w:p>
+          <w:p>
+            <w:pPr>
+              <w:pStyle w:val="ListParagraph"/>
+              <w:numPr>
+                <w:ilvl w:val="1"/>
+                <w:numId w:val="17"/>
+              </w:numPr>
+              <w:spacing w:after="0"/>
+            </w:pPr>
+            <w:proofErr w:type="gramStart"/>
+            <w:r>
+              <w:t>wartość</w:t>
+            </w:r>
+            <w:proofErr w:type="gramEnd"/>
+            <w:r>
+              <w:t xml:space="preserve"> metryki P,</w:t>
+            </w:r>
+          </w:p>
+          <w:p>
+            <w:pPr>
+              <w:pStyle w:val="ListParagraph"/>
+              <w:numPr>
+                <w:ilvl w:val="1"/>
+                <w:numId w:val="17"/>
+              </w:numPr>
+              <w:spacing w:after="0"/>
+            </w:pPr>
+            <w:proofErr w:type="gramStart"/>
+            <w:r>
+              <w:t>wartość</w:t>
+            </w:r>
+            <w:proofErr w:type="gramEnd"/>
+            <w:r>
+              <w:t xml:space="preserve"> metryki A,</w:t>
+            </w:r>
+          </w:p>
+          <w:p>
+            <w:pPr>
+              <w:pStyle w:val="ListParagraph"/>
+              <w:numPr>
+                <w:ilvl w:val="1"/>
+                <w:numId w:val="17"/>
+              </w:numPr>
+              <w:spacing w:after="0"/>
+            </w:pPr>
+            <w:proofErr w:type="gramStart"/>
+            <w:r>
+              <w:t>wartość</w:t>
+            </w:r>
+            <w:proofErr w:type="gramEnd"/>
+            <w:r>
+              <w:t xml:space="preserve"> metryki D,</w:t>
+            </w:r>
+          </w:p>
+          <w:p>
+            <w:pPr>
+              <w:pStyle w:val="ListParagraph"/>
+              <w:numPr>
+                <w:ilvl w:val="1"/>
+                <w:numId w:val="17"/>
+              </w:numPr>
+              <w:spacing w:after="0"/>
+            </w:pPr>
+            <w:proofErr w:type="gramStart"/>
+            <w:r>
+              <w:t>informacja</w:t>
+            </w:r>
+            <w:proofErr w:type="gramEnd"/>
+            <w:r>
+              <w:t xml:space="preserve"> o kolorach kanałów.</w:t>
             </w:r>
           </w:p>
         </w:tc>
@@ -5854,7 +7235,7 @@
               <w:rPr>
                 <w:b/>
               </w:rPr>
-              <w:t>WF1</w:t>
+              <w:t>WF4</w:t>
             </w:r>
           </w:p>
         </w:tc>
@@ -5907,7 +7288,7 @@
               <w:rPr>
                 <w:b/>
               </w:rPr>
-              <w:t>Interfejs: pełny</w:t>
+              <w:t>Kontrola wyświetlanych informacji w trybie analizy</w:t>
             </w:r>
           </w:p>
         </w:tc>
@@ -5938,7 +7319,6 @@
               <w:rPr>
                 <w:b/>
               </w:rPr>
-              <w:lastRenderedPageBreak/>
               <w:t>Priorytet:</w:t>
             </w:r>
           </w:p>
@@ -6011,7 +7391,25 @@
               <w:spacing w:after="0"/>
             </w:pPr>
             <w:r>
-              <w:t xml:space="preserve"> [@TODO]</w:t>
+              <w:t>W trybie analizy, i</w:t>
+            </w:r>
+            <w:r>
+              <w:t>lość wczytanych danych może być zbyt duża, by wyświetlić wszystkie na raz z zachowaniem ich czytelności.</w:t>
+            </w:r>
+            <w:r>
+              <w:t xml:space="preserve"> </w:t>
+            </w:r>
+            <w:r>
+              <w:t xml:space="preserve">Użytkownik musi mieć możliwość </w:t>
+            </w:r>
+            <w:r>
+              <w:t xml:space="preserve">kontroli, z jakiego przedziału czasowego eksperymentu dane są </w:t>
+            </w:r>
+            <w:r>
+              <w:t>wyświet</w:t>
+            </w:r>
+            <w:r>
+              <w:t>lane.</w:t>
             </w:r>
           </w:p>
         </w:tc>
@@ -6067,6 +7465,22 @@
               <w:spacing w:after="0" w:line="252" w:lineRule="auto"/>
               <w:jc w:val="both"/>
             </w:pPr>
+            <w:r>
+              <w:t>WF3</w:t>
+            </w:r>
+          </w:p>
+          <w:p>
+            <w:pPr>
+              <w:numPr>
+                <w:ilvl w:val="0"/>
+                <w:numId w:val="9"/>
+              </w:numPr>
+              <w:spacing w:after="0" w:line="252" w:lineRule="auto"/>
+              <w:jc w:val="both"/>
+            </w:pPr>
+            <w:r>
+              <w:t>WF2</w:t>
+            </w:r>
           </w:p>
         </w:tc>
       </w:tr>
@@ -6137,7 +7551,7 @@
               <w:rPr>
                 <w:b/>
               </w:rPr>
-              <w:t>WF1</w:t>
+              <w:t>WF5</w:t>
             </w:r>
           </w:p>
         </w:tc>
@@ -6190,7 +7604,7 @@
               <w:rPr>
                 <w:b/>
               </w:rPr>
-              <w:t>Interfejs: zminimalizowany do kontrolki etykiet</w:t>
+              <w:t>Interfejs: pełny</w:t>
             </w:r>
           </w:p>
         </w:tc>
@@ -6293,7 +7707,7 @@
               <w:spacing w:after="0"/>
             </w:pPr>
             <w:r>
-              <w:t xml:space="preserve"> [@TODO]</w:t>
+              <w:t>Domyślny widok wizualizatora zawierający wszystkie kontrolki dla wybranego trybu pracy.</w:t>
             </w:r>
           </w:p>
         </w:tc>
@@ -6349,6 +7763,36 @@
               <w:spacing w:after="0" w:line="252" w:lineRule="auto"/>
               <w:jc w:val="both"/>
             </w:pPr>
+            <w:r>
+              <w:lastRenderedPageBreak/>
+              <w:t>WF1</w:t>
+            </w:r>
+          </w:p>
+          <w:p>
+            <w:pPr>
+              <w:numPr>
+                <w:ilvl w:val="0"/>
+                <w:numId w:val="9"/>
+              </w:numPr>
+              <w:spacing w:after="0" w:line="252" w:lineRule="auto"/>
+              <w:jc w:val="both"/>
+            </w:pPr>
+            <w:r>
+              <w:t>WF2</w:t>
+            </w:r>
+          </w:p>
+          <w:p>
+            <w:pPr>
+              <w:numPr>
+                <w:ilvl w:val="0"/>
+                <w:numId w:val="9"/>
+              </w:numPr>
+              <w:spacing w:after="0" w:line="252" w:lineRule="auto"/>
+              <w:jc w:val="both"/>
+            </w:pPr>
+            <w:r>
+              <w:t>WF3</w:t>
+            </w:r>
           </w:p>
         </w:tc>
       </w:tr>
@@ -6419,7 +7863,7 @@
               <w:rPr>
                 <w:b/>
               </w:rPr>
-              <w:t>WF1</w:t>
+              <w:t>WF6</w:t>
             </w:r>
           </w:p>
         </w:tc>
@@ -6472,7 +7916,7 @@
               <w:rPr>
                 <w:b/>
               </w:rPr>
-              <w:t>Interfejs: zminimalizowany do kontrolki radaru</w:t>
+              <w:t>Interfejs: zminimalizowany do kontrolki etykiet</w:t>
             </w:r>
           </w:p>
         </w:tc>
@@ -6575,7 +8019,43 @@
               <w:spacing w:after="0"/>
             </w:pPr>
             <w:r>
-              <w:t xml:space="preserve"> [@TODO]</w:t>
+              <w:t>W trybie rzeczywistym, musi istnieć możliwość zminimalizowania wizualizatora tak, by wyświetlał jedynie kontrolki:</w:t>
+            </w:r>
+          </w:p>
+          <w:p>
+            <w:pPr>
+              <w:pStyle w:val="ListParagraph"/>
+              <w:numPr>
+                <w:ilvl w:val="0"/>
+                <w:numId w:val="18"/>
+              </w:numPr>
+              <w:spacing w:after="0"/>
+            </w:pPr>
+            <w:proofErr w:type="gramStart"/>
+            <w:r>
+              <w:t>etykiet</w:t>
+            </w:r>
+            <w:proofErr w:type="gramEnd"/>
+            <w:r>
+              <w:t>,</w:t>
+            </w:r>
+          </w:p>
+          <w:p>
+            <w:pPr>
+              <w:pStyle w:val="ListParagraph"/>
+              <w:numPr>
+                <w:ilvl w:val="0"/>
+                <w:numId w:val="18"/>
+              </w:numPr>
+              <w:spacing w:after="0"/>
+            </w:pPr>
+            <w:proofErr w:type="gramStart"/>
+            <w:r>
+              <w:t>wartości</w:t>
+            </w:r>
+            <w:proofErr w:type="gramEnd"/>
+            <w:r>
+              <w:t xml:space="preserve"> metryk P, A, D.</w:t>
             </w:r>
           </w:p>
         </w:tc>
@@ -6701,7 +8181,7 @@
               <w:rPr>
                 <w:b/>
               </w:rPr>
-              <w:t>WF1</w:t>
+              <w:t>WF7</w:t>
             </w:r>
           </w:p>
         </w:tc>
@@ -6754,7 +8234,7 @@
               <w:rPr>
                 <w:b/>
               </w:rPr>
-              <w:t>Zawsze na wierzchu</w:t>
+              <w:t>Interfejs: zminimalizowany do kontrolki radaru</w:t>
             </w:r>
           </w:p>
         </w:tc>
@@ -6857,7 +8337,43 @@
               <w:spacing w:after="0"/>
             </w:pPr>
             <w:r>
-              <w:t xml:space="preserve"> [@TODO]</w:t>
+              <w:t>W trybie rzeczywistym, musi istnieć możliwość zminimalizowania wizualizatora tak, by wyświetlał jedynie kontrolki:</w:t>
+            </w:r>
+          </w:p>
+          <w:p>
+            <w:pPr>
+              <w:pStyle w:val="ListParagraph"/>
+              <w:numPr>
+                <w:ilvl w:val="0"/>
+                <w:numId w:val="9"/>
+              </w:numPr>
+              <w:spacing w:after="0"/>
+            </w:pPr>
+            <w:proofErr w:type="gramStart"/>
+            <w:r>
+              <w:t>radar</w:t>
+            </w:r>
+            <w:proofErr w:type="gramEnd"/>
+            <w:r>
+              <w:t>,</w:t>
+            </w:r>
+          </w:p>
+          <w:p>
+            <w:pPr>
+              <w:pStyle w:val="ListParagraph"/>
+              <w:numPr>
+                <w:ilvl w:val="0"/>
+                <w:numId w:val="9"/>
+              </w:numPr>
+              <w:spacing w:after="0"/>
+            </w:pPr>
+            <w:proofErr w:type="gramStart"/>
+            <w:r>
+              <w:t>wartości</w:t>
+            </w:r>
+            <w:proofErr w:type="gramEnd"/>
+            <w:r>
+              <w:t xml:space="preserve"> metryk P, A, D.</w:t>
             </w:r>
           </w:p>
         </w:tc>
@@ -6983,7 +8499,7 @@
               <w:rPr>
                 <w:b/>
               </w:rPr>
-              <w:t>WF1</w:t>
+              <w:t>WF8</w:t>
             </w:r>
           </w:p>
         </w:tc>
@@ -7036,7 +8552,7 @@
               <w:rPr>
                 <w:b/>
               </w:rPr>
-              <w:t>Sposób wizualizacji: wykres metryki P, A lub D w trybie jednokanałowym</w:t>
+              <w:t>Zawsze na wierzchu</w:t>
             </w:r>
           </w:p>
         </w:tc>
@@ -7139,7 +8655,10 @@
               <w:spacing w:after="0"/>
             </w:pPr>
             <w:r>
-              <w:t xml:space="preserve"> [@TODO]</w:t>
+              <w:t xml:space="preserve"> </w:t>
+            </w:r>
+            <w:r>
+              <w:t>Wizualizator musi zawierać funkcjonalność „zawsze na wierzchu”, która po aktywacji zapewnia, że okno aplikacji będzie zawsze widoczne nad innymi otwartymi w systemie oknami.</w:t>
             </w:r>
           </w:p>
         </w:tc>
@@ -7239,7 +8758,6 @@
               <w:spacing w:after="0"/>
             </w:pPr>
             <w:r>
-              <w:lastRenderedPageBreak/>
               <w:t xml:space="preserve">ID: </w:t>
             </w:r>
           </w:p>
@@ -7266,7 +8784,7 @@
               <w:rPr>
                 <w:b/>
               </w:rPr>
-              <w:t>WF1</w:t>
+              <w:t>WF9</w:t>
             </w:r>
           </w:p>
         </w:tc>
@@ -7319,7 +8837,7 @@
               <w:rPr>
                 <w:b/>
               </w:rPr>
-              <w:t>Sposób wizualizacji: etykiety w trybie jednokanałowym</w:t>
+              <w:t>Sposób wizualizacji: wykres metryki P, A lub D w trybie jednokanałowym</w:t>
             </w:r>
           </w:p>
         </w:tc>
@@ -7398,6 +8916,7 @@
               <w:rPr>
                 <w:b/>
               </w:rPr>
+              <w:lastRenderedPageBreak/>
               <w:t>Opis:</w:t>
             </w:r>
           </w:p>
@@ -7422,7 +8941,39 @@
               <w:spacing w:after="0"/>
             </w:pPr>
             <w:r>
-              <w:t xml:space="preserve"> [@TODO]</w:t>
+              <w:t xml:space="preserve"> </w:t>
+            </w:r>
+            <w:r>
+              <w:t xml:space="preserve">Kontrolka powinna wyświetlać wykres przebiegu wartości metryki (P, A lub D) zrealizowany </w:t>
+            </w:r>
+          </w:p>
+          <w:p>
+            <w:pPr>
+              <w:pStyle w:val="ListParagraph"/>
+              <w:numPr>
+                <w:ilvl w:val="0"/>
+                <w:numId w:val="9"/>
+              </w:numPr>
+              <w:spacing w:after="0"/>
+            </w:pPr>
+            <w:r>
+              <w:t xml:space="preserve">W </w:t>
+            </w:r>
+            <w:proofErr w:type="spellStart"/>
+            <w:r>
+              <w:t>W</w:t>
+            </w:r>
+            <w:proofErr w:type="spellEnd"/>
+            <w:r>
+              <w:t xml:space="preserve"> punktach czasu, w których został wykonany odczyt stanu </w:t>
+            </w:r>
+            <w:proofErr w:type="spellStart"/>
+            <w:r>
+              <w:t>powpunty</w:t>
+            </w:r>
+            <w:proofErr w:type="spellEnd"/>
+            <w:r>
+              <w:t xml:space="preserve"> czasu, w których </w:t>
             </w:r>
           </w:p>
         </w:tc>
@@ -7601,7 +9152,7 @@
               <w:rPr>
                 <w:b/>
               </w:rPr>
-              <w:t>Sposób wizualizacji: wykres pojedynczej metryki P, A lub D w trybie wielokanałowym</w:t>
+              <w:t>Sposób wizualizacji: etykiety w trybie jednokanałowym</w:t>
             </w:r>
           </w:p>
         </w:tc>
@@ -7883,7 +9434,7 @@
               <w:rPr>
                 <w:b/>
               </w:rPr>
-              <w:t>Sposób wizualizacji: etykiety w trybie wielokanałowym</w:t>
+              <w:t>Sposób wizualizacji: wykres pojedynczej metryki P, A lub D w trybie wielokanałowym</w:t>
             </w:r>
           </w:p>
         </w:tc>
@@ -8165,7 +9716,7 @@
               <w:rPr>
                 <w:b/>
               </w:rPr>
-              <w:t>Sposób wizualizacji: radar</w:t>
+              <w:t>Sposób wizualizacji: etykiety w trybie wielokanałowym</w:t>
             </w:r>
           </w:p>
         </w:tc>
@@ -8447,7 +9998,7 @@
               <w:rPr>
                 <w:b/>
               </w:rPr>
-              <w:t>Sposób wizualizacji: wartość metryki P, A lub D w trybie jednokanałowym</w:t>
+              <w:t>Sposób wizualizacji: radar</w:t>
             </w:r>
           </w:p>
         </w:tc>
@@ -8650,6 +10201,7 @@
               <w:spacing w:after="0"/>
             </w:pPr>
             <w:r>
+              <w:lastRenderedPageBreak/>
               <w:t xml:space="preserve">ID: </w:t>
             </w:r>
           </w:p>
@@ -8729,7 +10281,7 @@
               <w:rPr>
                 <w:b/>
               </w:rPr>
-              <w:t>Sposób wizualizacji: wartość metryki P, A lub D w trybie wielokanałowym</w:t>
+              <w:t>Sposób wizualizacji: wartość metryki P, A lub D w trybie jednokanałowym</w:t>
             </w:r>
           </w:p>
         </w:tc>
@@ -9011,7 +10563,7 @@
               <w:rPr>
                 <w:b/>
               </w:rPr>
-              <w:t>Wczytywanie etykiet z pliku XML</w:t>
+              <w:t>Sposób wizualizacji: wartość metryki P, A lub D w trybie wielokanałowym</w:t>
             </w:r>
           </w:p>
         </w:tc>
@@ -9293,7 +10845,19 @@
               <w:rPr>
                 <w:b/>
               </w:rPr>
-              <w:t>Wczytywanie konfiguracji źródła danych z pliku XML</w:t>
+              <w:t>Spos</w:t>
+            </w:r>
+            <w:r>
+              <w:rPr>
+                <w:b/>
+              </w:rPr>
+              <w:t xml:space="preserve">ób wizualizacji: wartość metryk P, A i </w:t>
+            </w:r>
+            <w:r>
+              <w:rPr>
+                <w:b/>
+              </w:rPr>
+              <w:t>D w trybie jednokanałowym</w:t>
             </w:r>
           </w:p>
         </w:tc>
@@ -9575,13 +11139,13 @@
               <w:rPr>
                 <w:b/>
               </w:rPr>
-              <w:t xml:space="preserve">Wczytywanie konfiguracji </w:t>
-            </w:r>
-            <w:r>
-              <w:rPr>
-                <w:b/>
-              </w:rPr>
-              <w:t>trybu pracy wizualizatora z pliku XML</w:t>
+              <w:t xml:space="preserve">Sposób wizualizacji: </w:t>
+            </w:r>
+            <w:r>
+              <w:rPr>
+                <w:b/>
+              </w:rPr>
+              <w:t>informacja o kolorach kanałów</w:t>
             </w:r>
           </w:p>
         </w:tc>
@@ -9744,35 +11308,835 @@
         </w:tc>
       </w:tr>
     </w:tbl>
-    <w:p>
-      <w:pPr>
-        <w:pStyle w:val="Heading3"/>
-        <w:numPr>
-          <w:ilvl w:val="2"/>
-          <w:numId w:val="2"/>
-        </w:numPr>
-      </w:pPr>
-      <w:bookmarkStart w:id="8" w:name="_GoBack"/>
-      <w:bookmarkEnd w:id="8"/>
-    </w:p>
-    <w:p>
-      <w:pPr>
-        <w:pStyle w:val="Heading3"/>
-        <w:numPr>
-          <w:ilvl w:val="2"/>
-          <w:numId w:val="2"/>
-        </w:numPr>
-      </w:pPr>
-    </w:p>
-    <w:p>
-      <w:pPr>
-        <w:pStyle w:val="Heading3"/>
-        <w:numPr>
-          <w:ilvl w:val="2"/>
-          <w:numId w:val="2"/>
-        </w:numPr>
-      </w:pPr>
-    </w:p>
+    <w:p/>
+    <w:p/>
+    <w:tbl>
+      <w:tblPr>
+        <w:tblW w:w="0" w:type="auto"/>
+        <w:tblInd w:w="108" w:type="dxa"/>
+        <w:tblBorders>
+          <w:top w:val="single" w:sz="4" w:space="0" w:color="000000"/>
+          <w:left w:val="single" w:sz="4" w:space="0" w:color="000000"/>
+          <w:bottom w:val="single" w:sz="4" w:space="0" w:color="000000"/>
+          <w:right w:val="single" w:sz="4" w:space="0" w:color="000000"/>
+          <w:insideH w:val="single" w:sz="4" w:space="0" w:color="000000"/>
+          <w:insideV w:val="single" w:sz="4" w:space="0" w:color="000000"/>
+        </w:tblBorders>
+        <w:tblLook w:val="01E0" w:firstRow="1" w:lastRow="1" w:firstColumn="1" w:lastColumn="1" w:noHBand="0" w:noVBand="0"/>
+      </w:tblPr>
+      <w:tblGrid>
+        <w:gridCol w:w="626"/>
+        <w:gridCol w:w="361"/>
+        <w:gridCol w:w="333"/>
+        <w:gridCol w:w="8046"/>
+      </w:tblGrid>
+      <w:tr>
+        <w:trPr>
+          <w:trHeight w:val="352"/>
+        </w:trPr>
+        <w:tc>
+          <w:tcPr>
+            <w:tcW w:w="440" w:type="dxa"/>
+            <w:tcBorders>
+              <w:bottom w:val="single" w:sz="4" w:space="0" w:color="000000"/>
+              <w:right w:val="single" w:sz="4" w:space="0" w:color="000000"/>
+            </w:tcBorders>
+            <w:shd w:val="clear" w:color="auto" w:fill="E6E6E6"/>
+            <w:vAlign w:val="center"/>
+          </w:tcPr>
+          <w:p>
+            <w:pPr>
+              <w:spacing w:after="0"/>
+            </w:pPr>
+            <w:r>
+              <w:t xml:space="preserve">ID: </w:t>
+            </w:r>
+          </w:p>
+        </w:tc>
+        <w:tc>
+          <w:tcPr>
+            <w:tcW w:w="8740" w:type="dxa"/>
+            <w:gridSpan w:val="3"/>
+            <w:tcBorders>
+              <w:left w:val="single" w:sz="4" w:space="0" w:color="000000"/>
+              <w:bottom w:val="single" w:sz="4" w:space="0" w:color="000000"/>
+            </w:tcBorders>
+            <w:shd w:val="clear" w:color="auto" w:fill="E6E6E6"/>
+            <w:vAlign w:val="center"/>
+          </w:tcPr>
+          <w:p>
+            <w:pPr>
+              <w:spacing w:after="0"/>
+              <w:rPr>
+                <w:b/>
+              </w:rPr>
+            </w:pPr>
+            <w:r>
+              <w:rPr>
+                <w:b/>
+              </w:rPr>
+              <w:t>WF1</w:t>
+            </w:r>
+          </w:p>
+        </w:tc>
+      </w:tr>
+      <w:tr>
+        <w:trPr>
+          <w:trHeight w:val="288"/>
+        </w:trPr>
+        <w:tc>
+          <w:tcPr>
+            <w:tcW w:w="801" w:type="dxa"/>
+            <w:gridSpan w:val="2"/>
+            <w:tcBorders>
+              <w:top w:val="single" w:sz="4" w:space="0" w:color="000000"/>
+              <w:bottom w:val="single" w:sz="4" w:space="0" w:color="000000"/>
+              <w:right w:val="single" w:sz="4" w:space="0" w:color="000000"/>
+            </w:tcBorders>
+            <w:shd w:val="clear" w:color="auto" w:fill="E6E6E6"/>
+            <w:vAlign w:val="center"/>
+          </w:tcPr>
+          <w:p>
+            <w:pPr>
+              <w:spacing w:after="0"/>
+            </w:pPr>
+            <w:r>
+              <w:t>Nazwa:</w:t>
+            </w:r>
+          </w:p>
+        </w:tc>
+        <w:tc>
+          <w:tcPr>
+            <w:tcW w:w="8379" w:type="dxa"/>
+            <w:gridSpan w:val="2"/>
+            <w:tcBorders>
+              <w:top w:val="single" w:sz="4" w:space="0" w:color="000000"/>
+              <w:left w:val="single" w:sz="4" w:space="0" w:color="000000"/>
+              <w:bottom w:val="single" w:sz="4" w:space="0" w:color="000000"/>
+            </w:tcBorders>
+            <w:shd w:val="clear" w:color="auto" w:fill="E6E6E6"/>
+            <w:vAlign w:val="center"/>
+          </w:tcPr>
+          <w:p>
+            <w:pPr>
+              <w:spacing w:after="0"/>
+              <w:rPr>
+                <w:b/>
+              </w:rPr>
+            </w:pPr>
+            <w:r>
+              <w:rPr>
+                <w:b/>
+              </w:rPr>
+              <w:t>Wczytywanie etykiet z pliku XML</w:t>
+            </w:r>
+          </w:p>
+        </w:tc>
+      </w:tr>
+      <w:tr>
+        <w:trPr>
+          <w:trHeight w:val="288"/>
+        </w:trPr>
+        <w:tc>
+          <w:tcPr>
+            <w:tcW w:w="1134" w:type="dxa"/>
+            <w:gridSpan w:val="3"/>
+            <w:tcBorders>
+              <w:top w:val="nil"/>
+              <w:bottom w:val="single" w:sz="4" w:space="0" w:color="000000"/>
+              <w:right w:val="nil"/>
+            </w:tcBorders>
+            <w:vAlign w:val="center"/>
+          </w:tcPr>
+          <w:p>
+            <w:pPr>
+              <w:spacing w:after="0"/>
+              <w:rPr>
+                <w:b/>
+              </w:rPr>
+            </w:pPr>
+            <w:r>
+              <w:rPr>
+                <w:b/>
+              </w:rPr>
+              <w:t>Priorytet:</w:t>
+            </w:r>
+          </w:p>
+        </w:tc>
+        <w:tc>
+          <w:tcPr>
+            <w:tcW w:w="8046" w:type="dxa"/>
+            <w:tcBorders>
+              <w:top w:val="nil"/>
+              <w:left w:val="nil"/>
+              <w:bottom w:val="single" w:sz="4" w:space="0" w:color="000000"/>
+            </w:tcBorders>
+            <w:vAlign w:val="center"/>
+          </w:tcPr>
+          <w:p>
+            <w:pPr>
+              <w:spacing w:after="0"/>
+            </w:pPr>
+            <w:r>
+              <w:t>Wysoki</w:t>
+            </w:r>
+          </w:p>
+        </w:tc>
+      </w:tr>
+      <w:tr>
+        <w:trPr>
+          <w:trHeight w:val="288"/>
+        </w:trPr>
+        <w:tc>
+          <w:tcPr>
+            <w:tcW w:w="9180" w:type="dxa"/>
+            <w:gridSpan w:val="4"/>
+            <w:tcBorders>
+              <w:bottom w:val="nil"/>
+            </w:tcBorders>
+            <w:vAlign w:val="center"/>
+          </w:tcPr>
+          <w:p>
+            <w:pPr>
+              <w:spacing w:after="0"/>
+              <w:rPr>
+                <w:b/>
+              </w:rPr>
+            </w:pPr>
+            <w:r>
+              <w:rPr>
+                <w:b/>
+              </w:rPr>
+              <w:t>Opis:</w:t>
+            </w:r>
+          </w:p>
+        </w:tc>
+      </w:tr>
+      <w:tr>
+        <w:trPr>
+          <w:trHeight w:val="288"/>
+        </w:trPr>
+        <w:tc>
+          <w:tcPr>
+            <w:tcW w:w="9180" w:type="dxa"/>
+            <w:gridSpan w:val="4"/>
+            <w:tcBorders>
+              <w:top w:val="nil"/>
+              <w:bottom w:val="single" w:sz="4" w:space="0" w:color="000000"/>
+            </w:tcBorders>
+            <w:vAlign w:val="center"/>
+          </w:tcPr>
+          <w:p>
+            <w:pPr>
+              <w:spacing w:after="0"/>
+            </w:pPr>
+            <w:r>
+              <w:lastRenderedPageBreak/>
+              <w:t xml:space="preserve"> [@TODO]</w:t>
+            </w:r>
+          </w:p>
+        </w:tc>
+      </w:tr>
+      <w:tr>
+        <w:trPr>
+          <w:trHeight w:val="288"/>
+        </w:trPr>
+        <w:tc>
+          <w:tcPr>
+            <w:tcW w:w="9180" w:type="dxa"/>
+            <w:gridSpan w:val="4"/>
+            <w:tcBorders>
+              <w:bottom w:val="nil"/>
+            </w:tcBorders>
+            <w:vAlign w:val="center"/>
+          </w:tcPr>
+          <w:p>
+            <w:pPr>
+              <w:spacing w:after="0"/>
+              <w:rPr>
+                <w:b/>
+              </w:rPr>
+            </w:pPr>
+            <w:r>
+              <w:rPr>
+                <w:b/>
+              </w:rPr>
+              <w:t>Powiązane wymagania:</w:t>
+            </w:r>
+          </w:p>
+        </w:tc>
+      </w:tr>
+      <w:tr>
+        <w:trPr>
+          <w:trHeight w:val="288"/>
+        </w:trPr>
+        <w:tc>
+          <w:tcPr>
+            <w:tcW w:w="9180" w:type="dxa"/>
+            <w:gridSpan w:val="4"/>
+            <w:tcBorders>
+              <w:top w:val="nil"/>
+            </w:tcBorders>
+            <w:vAlign w:val="center"/>
+          </w:tcPr>
+          <w:p>
+            <w:pPr>
+              <w:numPr>
+                <w:ilvl w:val="0"/>
+                <w:numId w:val="9"/>
+              </w:numPr>
+              <w:spacing w:after="0" w:line="252" w:lineRule="auto"/>
+              <w:jc w:val="both"/>
+            </w:pPr>
+          </w:p>
+        </w:tc>
+      </w:tr>
+    </w:tbl>
+    <w:p/>
+    <w:tbl>
+      <w:tblPr>
+        <w:tblW w:w="0" w:type="auto"/>
+        <w:tblInd w:w="108" w:type="dxa"/>
+        <w:tblBorders>
+          <w:top w:val="single" w:sz="4" w:space="0" w:color="000000"/>
+          <w:left w:val="single" w:sz="4" w:space="0" w:color="000000"/>
+          <w:bottom w:val="single" w:sz="4" w:space="0" w:color="000000"/>
+          <w:right w:val="single" w:sz="4" w:space="0" w:color="000000"/>
+          <w:insideH w:val="single" w:sz="4" w:space="0" w:color="000000"/>
+          <w:insideV w:val="single" w:sz="4" w:space="0" w:color="000000"/>
+        </w:tblBorders>
+        <w:tblLook w:val="01E0" w:firstRow="1" w:lastRow="1" w:firstColumn="1" w:lastColumn="1" w:noHBand="0" w:noVBand="0"/>
+      </w:tblPr>
+      <w:tblGrid>
+        <w:gridCol w:w="626"/>
+        <w:gridCol w:w="361"/>
+        <w:gridCol w:w="333"/>
+        <w:gridCol w:w="8046"/>
+      </w:tblGrid>
+      <w:tr>
+        <w:trPr>
+          <w:trHeight w:val="352"/>
+        </w:trPr>
+        <w:tc>
+          <w:tcPr>
+            <w:tcW w:w="440" w:type="dxa"/>
+            <w:tcBorders>
+              <w:bottom w:val="single" w:sz="4" w:space="0" w:color="000000"/>
+              <w:right w:val="single" w:sz="4" w:space="0" w:color="000000"/>
+            </w:tcBorders>
+            <w:shd w:val="clear" w:color="auto" w:fill="E6E6E6"/>
+            <w:vAlign w:val="center"/>
+          </w:tcPr>
+          <w:p>
+            <w:pPr>
+              <w:spacing w:after="0"/>
+            </w:pPr>
+            <w:r>
+              <w:t xml:space="preserve">ID: </w:t>
+            </w:r>
+          </w:p>
+        </w:tc>
+        <w:tc>
+          <w:tcPr>
+            <w:tcW w:w="8740" w:type="dxa"/>
+            <w:gridSpan w:val="3"/>
+            <w:tcBorders>
+              <w:left w:val="single" w:sz="4" w:space="0" w:color="000000"/>
+              <w:bottom w:val="single" w:sz="4" w:space="0" w:color="000000"/>
+            </w:tcBorders>
+            <w:shd w:val="clear" w:color="auto" w:fill="E6E6E6"/>
+            <w:vAlign w:val="center"/>
+          </w:tcPr>
+          <w:p>
+            <w:pPr>
+              <w:spacing w:after="0"/>
+              <w:rPr>
+                <w:b/>
+              </w:rPr>
+            </w:pPr>
+            <w:r>
+              <w:rPr>
+                <w:b/>
+              </w:rPr>
+              <w:t>WF1</w:t>
+            </w:r>
+          </w:p>
+        </w:tc>
+      </w:tr>
+      <w:tr>
+        <w:trPr>
+          <w:trHeight w:val="288"/>
+        </w:trPr>
+        <w:tc>
+          <w:tcPr>
+            <w:tcW w:w="801" w:type="dxa"/>
+            <w:gridSpan w:val="2"/>
+            <w:tcBorders>
+              <w:top w:val="single" w:sz="4" w:space="0" w:color="000000"/>
+              <w:bottom w:val="single" w:sz="4" w:space="0" w:color="000000"/>
+              <w:right w:val="single" w:sz="4" w:space="0" w:color="000000"/>
+            </w:tcBorders>
+            <w:shd w:val="clear" w:color="auto" w:fill="E6E6E6"/>
+            <w:vAlign w:val="center"/>
+          </w:tcPr>
+          <w:p>
+            <w:pPr>
+              <w:spacing w:after="0"/>
+            </w:pPr>
+            <w:r>
+              <w:t>Nazwa:</w:t>
+            </w:r>
+          </w:p>
+        </w:tc>
+        <w:tc>
+          <w:tcPr>
+            <w:tcW w:w="8379" w:type="dxa"/>
+            <w:gridSpan w:val="2"/>
+            <w:tcBorders>
+              <w:top w:val="single" w:sz="4" w:space="0" w:color="000000"/>
+              <w:left w:val="single" w:sz="4" w:space="0" w:color="000000"/>
+              <w:bottom w:val="single" w:sz="4" w:space="0" w:color="000000"/>
+            </w:tcBorders>
+            <w:shd w:val="clear" w:color="auto" w:fill="E6E6E6"/>
+            <w:vAlign w:val="center"/>
+          </w:tcPr>
+          <w:p>
+            <w:pPr>
+              <w:spacing w:after="0"/>
+              <w:rPr>
+                <w:b/>
+              </w:rPr>
+            </w:pPr>
+            <w:r>
+              <w:rPr>
+                <w:b/>
+              </w:rPr>
+              <w:t>Wczytywanie konfiguracji źródła danych z pliku XML</w:t>
+            </w:r>
+          </w:p>
+        </w:tc>
+      </w:tr>
+      <w:tr>
+        <w:trPr>
+          <w:trHeight w:val="288"/>
+        </w:trPr>
+        <w:tc>
+          <w:tcPr>
+            <w:tcW w:w="1134" w:type="dxa"/>
+            <w:gridSpan w:val="3"/>
+            <w:tcBorders>
+              <w:top w:val="nil"/>
+              <w:bottom w:val="single" w:sz="4" w:space="0" w:color="000000"/>
+              <w:right w:val="nil"/>
+            </w:tcBorders>
+            <w:vAlign w:val="center"/>
+          </w:tcPr>
+          <w:p>
+            <w:pPr>
+              <w:spacing w:after="0"/>
+              <w:rPr>
+                <w:b/>
+              </w:rPr>
+            </w:pPr>
+            <w:r>
+              <w:rPr>
+                <w:b/>
+              </w:rPr>
+              <w:t>Priorytet:</w:t>
+            </w:r>
+          </w:p>
+        </w:tc>
+        <w:tc>
+          <w:tcPr>
+            <w:tcW w:w="8046" w:type="dxa"/>
+            <w:tcBorders>
+              <w:top w:val="nil"/>
+              <w:left w:val="nil"/>
+              <w:bottom w:val="single" w:sz="4" w:space="0" w:color="000000"/>
+            </w:tcBorders>
+            <w:vAlign w:val="center"/>
+          </w:tcPr>
+          <w:p>
+            <w:pPr>
+              <w:spacing w:after="0"/>
+            </w:pPr>
+            <w:r>
+              <w:t>Wysoki</w:t>
+            </w:r>
+          </w:p>
+        </w:tc>
+      </w:tr>
+      <w:tr>
+        <w:trPr>
+          <w:trHeight w:val="288"/>
+        </w:trPr>
+        <w:tc>
+          <w:tcPr>
+            <w:tcW w:w="9180" w:type="dxa"/>
+            <w:gridSpan w:val="4"/>
+            <w:tcBorders>
+              <w:bottom w:val="nil"/>
+            </w:tcBorders>
+            <w:vAlign w:val="center"/>
+          </w:tcPr>
+          <w:p>
+            <w:pPr>
+              <w:spacing w:after="0"/>
+              <w:rPr>
+                <w:b/>
+              </w:rPr>
+            </w:pPr>
+            <w:r>
+              <w:rPr>
+                <w:b/>
+              </w:rPr>
+              <w:t>Opis:</w:t>
+            </w:r>
+          </w:p>
+        </w:tc>
+      </w:tr>
+      <w:tr>
+        <w:trPr>
+          <w:trHeight w:val="288"/>
+        </w:trPr>
+        <w:tc>
+          <w:tcPr>
+            <w:tcW w:w="9180" w:type="dxa"/>
+            <w:gridSpan w:val="4"/>
+            <w:tcBorders>
+              <w:top w:val="nil"/>
+              <w:bottom w:val="single" w:sz="4" w:space="0" w:color="000000"/>
+            </w:tcBorders>
+            <w:vAlign w:val="center"/>
+          </w:tcPr>
+          <w:p>
+            <w:pPr>
+              <w:spacing w:after="0"/>
+            </w:pPr>
+            <w:r>
+              <w:t xml:space="preserve"> [@TODO]</w:t>
+            </w:r>
+          </w:p>
+        </w:tc>
+      </w:tr>
+      <w:tr>
+        <w:trPr>
+          <w:trHeight w:val="288"/>
+        </w:trPr>
+        <w:tc>
+          <w:tcPr>
+            <w:tcW w:w="9180" w:type="dxa"/>
+            <w:gridSpan w:val="4"/>
+            <w:tcBorders>
+              <w:bottom w:val="nil"/>
+            </w:tcBorders>
+            <w:vAlign w:val="center"/>
+          </w:tcPr>
+          <w:p>
+            <w:pPr>
+              <w:spacing w:after="0"/>
+              <w:rPr>
+                <w:b/>
+              </w:rPr>
+            </w:pPr>
+            <w:r>
+              <w:rPr>
+                <w:b/>
+              </w:rPr>
+              <w:t>Powiązane wymagania:</w:t>
+            </w:r>
+          </w:p>
+        </w:tc>
+      </w:tr>
+      <w:tr>
+        <w:trPr>
+          <w:trHeight w:val="288"/>
+        </w:trPr>
+        <w:tc>
+          <w:tcPr>
+            <w:tcW w:w="9180" w:type="dxa"/>
+            <w:gridSpan w:val="4"/>
+            <w:tcBorders>
+              <w:top w:val="nil"/>
+            </w:tcBorders>
+            <w:vAlign w:val="center"/>
+          </w:tcPr>
+          <w:p>
+            <w:pPr>
+              <w:numPr>
+                <w:ilvl w:val="0"/>
+                <w:numId w:val="9"/>
+              </w:numPr>
+              <w:spacing w:after="0" w:line="252" w:lineRule="auto"/>
+              <w:jc w:val="both"/>
+            </w:pPr>
+          </w:p>
+        </w:tc>
+      </w:tr>
+    </w:tbl>
+    <w:p/>
+    <w:tbl>
+      <w:tblPr>
+        <w:tblW w:w="0" w:type="auto"/>
+        <w:tblInd w:w="108" w:type="dxa"/>
+        <w:tblBorders>
+          <w:top w:val="single" w:sz="4" w:space="0" w:color="000000"/>
+          <w:left w:val="single" w:sz="4" w:space="0" w:color="000000"/>
+          <w:bottom w:val="single" w:sz="4" w:space="0" w:color="000000"/>
+          <w:right w:val="single" w:sz="4" w:space="0" w:color="000000"/>
+          <w:insideH w:val="single" w:sz="4" w:space="0" w:color="000000"/>
+          <w:insideV w:val="single" w:sz="4" w:space="0" w:color="000000"/>
+        </w:tblBorders>
+        <w:tblLook w:val="01E0" w:firstRow="1" w:lastRow="1" w:firstColumn="1" w:lastColumn="1" w:noHBand="0" w:noVBand="0"/>
+      </w:tblPr>
+      <w:tblGrid>
+        <w:gridCol w:w="626"/>
+        <w:gridCol w:w="361"/>
+        <w:gridCol w:w="333"/>
+        <w:gridCol w:w="8046"/>
+      </w:tblGrid>
+      <w:tr>
+        <w:trPr>
+          <w:trHeight w:val="352"/>
+        </w:trPr>
+        <w:tc>
+          <w:tcPr>
+            <w:tcW w:w="626" w:type="dxa"/>
+            <w:tcBorders>
+              <w:bottom w:val="single" w:sz="4" w:space="0" w:color="000000"/>
+              <w:right w:val="single" w:sz="4" w:space="0" w:color="000000"/>
+            </w:tcBorders>
+            <w:shd w:val="clear" w:color="auto" w:fill="E6E6E6"/>
+            <w:vAlign w:val="center"/>
+          </w:tcPr>
+          <w:p>
+            <w:pPr>
+              <w:spacing w:after="0"/>
+            </w:pPr>
+            <w:r>
+              <w:t xml:space="preserve">ID: </w:t>
+            </w:r>
+          </w:p>
+        </w:tc>
+        <w:tc>
+          <w:tcPr>
+            <w:tcW w:w="8740" w:type="dxa"/>
+            <w:gridSpan w:val="3"/>
+            <w:tcBorders>
+              <w:left w:val="single" w:sz="4" w:space="0" w:color="000000"/>
+              <w:bottom w:val="single" w:sz="4" w:space="0" w:color="000000"/>
+            </w:tcBorders>
+            <w:shd w:val="clear" w:color="auto" w:fill="E6E6E6"/>
+            <w:vAlign w:val="center"/>
+          </w:tcPr>
+          <w:p>
+            <w:pPr>
+              <w:spacing w:after="0"/>
+              <w:rPr>
+                <w:b/>
+              </w:rPr>
+            </w:pPr>
+            <w:r>
+              <w:rPr>
+                <w:b/>
+              </w:rPr>
+              <w:t>WF1</w:t>
+            </w:r>
+          </w:p>
+        </w:tc>
+      </w:tr>
+      <w:tr>
+        <w:trPr>
+          <w:trHeight w:val="288"/>
+        </w:trPr>
+        <w:tc>
+          <w:tcPr>
+            <w:tcW w:w="987" w:type="dxa"/>
+            <w:gridSpan w:val="2"/>
+            <w:tcBorders>
+              <w:top w:val="single" w:sz="4" w:space="0" w:color="000000"/>
+              <w:bottom w:val="single" w:sz="4" w:space="0" w:color="000000"/>
+              <w:right w:val="single" w:sz="4" w:space="0" w:color="000000"/>
+            </w:tcBorders>
+            <w:shd w:val="clear" w:color="auto" w:fill="E6E6E6"/>
+            <w:vAlign w:val="center"/>
+          </w:tcPr>
+          <w:p>
+            <w:pPr>
+              <w:spacing w:after="0"/>
+            </w:pPr>
+            <w:r>
+              <w:t>Nazwa:</w:t>
+            </w:r>
+          </w:p>
+        </w:tc>
+        <w:tc>
+          <w:tcPr>
+            <w:tcW w:w="8379" w:type="dxa"/>
+            <w:gridSpan w:val="2"/>
+            <w:tcBorders>
+              <w:top w:val="single" w:sz="4" w:space="0" w:color="000000"/>
+              <w:left w:val="single" w:sz="4" w:space="0" w:color="000000"/>
+              <w:bottom w:val="single" w:sz="4" w:space="0" w:color="000000"/>
+            </w:tcBorders>
+            <w:shd w:val="clear" w:color="auto" w:fill="E6E6E6"/>
+            <w:vAlign w:val="center"/>
+          </w:tcPr>
+          <w:p>
+            <w:pPr>
+              <w:spacing w:after="0"/>
+              <w:rPr>
+                <w:b/>
+              </w:rPr>
+            </w:pPr>
+            <w:r>
+              <w:rPr>
+                <w:b/>
+              </w:rPr>
+              <w:t xml:space="preserve">Wczytywanie konfiguracji </w:t>
+            </w:r>
+            <w:r>
+              <w:rPr>
+                <w:b/>
+              </w:rPr>
+              <w:t>trybu pracy wizualizatora z pliku XML</w:t>
+            </w:r>
+          </w:p>
+        </w:tc>
+      </w:tr>
+      <w:tr>
+        <w:trPr>
+          <w:trHeight w:val="288"/>
+        </w:trPr>
+        <w:tc>
+          <w:tcPr>
+            <w:tcW w:w="1320" w:type="dxa"/>
+            <w:gridSpan w:val="3"/>
+            <w:tcBorders>
+              <w:top w:val="nil"/>
+              <w:bottom w:val="single" w:sz="4" w:space="0" w:color="000000"/>
+              <w:right w:val="nil"/>
+            </w:tcBorders>
+            <w:vAlign w:val="center"/>
+          </w:tcPr>
+          <w:p>
+            <w:pPr>
+              <w:spacing w:after="0"/>
+              <w:rPr>
+                <w:b/>
+              </w:rPr>
+            </w:pPr>
+            <w:r>
+              <w:rPr>
+                <w:b/>
+              </w:rPr>
+              <w:t>Priorytet:</w:t>
+            </w:r>
+          </w:p>
+        </w:tc>
+        <w:tc>
+          <w:tcPr>
+            <w:tcW w:w="8046" w:type="dxa"/>
+            <w:tcBorders>
+              <w:top w:val="nil"/>
+              <w:left w:val="nil"/>
+              <w:bottom w:val="single" w:sz="4" w:space="0" w:color="000000"/>
+            </w:tcBorders>
+            <w:vAlign w:val="center"/>
+          </w:tcPr>
+          <w:p>
+            <w:pPr>
+              <w:spacing w:after="0"/>
+            </w:pPr>
+            <w:r>
+              <w:t>Wysoki</w:t>
+            </w:r>
+          </w:p>
+        </w:tc>
+      </w:tr>
+      <w:tr>
+        <w:trPr>
+          <w:trHeight w:val="288"/>
+        </w:trPr>
+        <w:tc>
+          <w:tcPr>
+            <w:tcW w:w="9366" w:type="dxa"/>
+            <w:gridSpan w:val="4"/>
+            <w:tcBorders>
+              <w:bottom w:val="nil"/>
+            </w:tcBorders>
+            <w:vAlign w:val="center"/>
+          </w:tcPr>
+          <w:p>
+            <w:pPr>
+              <w:spacing w:after="0"/>
+              <w:rPr>
+                <w:b/>
+              </w:rPr>
+            </w:pPr>
+            <w:r>
+              <w:rPr>
+                <w:b/>
+              </w:rPr>
+              <w:t>Opis:</w:t>
+            </w:r>
+          </w:p>
+        </w:tc>
+      </w:tr>
+      <w:tr>
+        <w:trPr>
+          <w:trHeight w:val="288"/>
+        </w:trPr>
+        <w:tc>
+          <w:tcPr>
+            <w:tcW w:w="9366" w:type="dxa"/>
+            <w:gridSpan w:val="4"/>
+            <w:tcBorders>
+              <w:top w:val="nil"/>
+              <w:bottom w:val="single" w:sz="4" w:space="0" w:color="000000"/>
+            </w:tcBorders>
+            <w:vAlign w:val="center"/>
+          </w:tcPr>
+          <w:p>
+            <w:pPr>
+              <w:spacing w:after="0"/>
+            </w:pPr>
+            <w:r>
+              <w:t xml:space="preserve"> [@TODO]</w:t>
+            </w:r>
+          </w:p>
+        </w:tc>
+      </w:tr>
+      <w:tr>
+        <w:trPr>
+          <w:trHeight w:val="288"/>
+        </w:trPr>
+        <w:tc>
+          <w:tcPr>
+            <w:tcW w:w="9366" w:type="dxa"/>
+            <w:gridSpan w:val="4"/>
+            <w:tcBorders>
+              <w:bottom w:val="nil"/>
+            </w:tcBorders>
+            <w:vAlign w:val="center"/>
+          </w:tcPr>
+          <w:p>
+            <w:pPr>
+              <w:spacing w:after="0"/>
+              <w:rPr>
+                <w:b/>
+              </w:rPr>
+            </w:pPr>
+            <w:r>
+              <w:rPr>
+                <w:b/>
+              </w:rPr>
+              <w:t>Powiązane wymagania:</w:t>
+            </w:r>
+          </w:p>
+        </w:tc>
+      </w:tr>
+    </w:tbl>
     <w:p>
       <w:pPr>
         <w:pStyle w:val="Heading3"/>
@@ -9788,11 +12152,290 @@
         <w:t>funkcjonalne</w:t>
       </w:r>
     </w:p>
-    <w:p>
-      <w:pPr>
-        <w:pStyle w:val="Heading3"/>
-      </w:pPr>
-    </w:p>
+    <w:tbl>
+      <w:tblPr>
+        <w:tblW w:w="0" w:type="auto"/>
+        <w:tblInd w:w="108" w:type="dxa"/>
+        <w:tblBorders>
+          <w:top w:val="single" w:sz="4" w:space="0" w:color="000000"/>
+          <w:left w:val="single" w:sz="4" w:space="0" w:color="000000"/>
+          <w:bottom w:val="single" w:sz="4" w:space="0" w:color="000000"/>
+          <w:right w:val="single" w:sz="4" w:space="0" w:color="000000"/>
+          <w:insideH w:val="single" w:sz="4" w:space="0" w:color="000000"/>
+          <w:insideV w:val="single" w:sz="4" w:space="0" w:color="000000"/>
+        </w:tblBorders>
+        <w:tblLook w:val="01E0" w:firstRow="1" w:lastRow="1" w:firstColumn="1" w:lastColumn="1" w:noHBand="0" w:noVBand="0"/>
+      </w:tblPr>
+      <w:tblGrid>
+        <w:gridCol w:w="626"/>
+        <w:gridCol w:w="361"/>
+        <w:gridCol w:w="333"/>
+        <w:gridCol w:w="8046"/>
+      </w:tblGrid>
+      <w:tr>
+        <w:trPr>
+          <w:trHeight w:val="352"/>
+        </w:trPr>
+        <w:tc>
+          <w:tcPr>
+            <w:tcW w:w="440" w:type="dxa"/>
+            <w:tcBorders>
+              <w:bottom w:val="single" w:sz="4" w:space="0" w:color="000000"/>
+              <w:right w:val="single" w:sz="4" w:space="0" w:color="000000"/>
+            </w:tcBorders>
+            <w:shd w:val="clear" w:color="auto" w:fill="E6E6E6"/>
+            <w:vAlign w:val="center"/>
+          </w:tcPr>
+          <w:p>
+            <w:pPr>
+              <w:spacing w:after="0"/>
+            </w:pPr>
+            <w:r>
+              <w:t xml:space="preserve">ID: </w:t>
+            </w:r>
+          </w:p>
+        </w:tc>
+        <w:tc>
+          <w:tcPr>
+            <w:tcW w:w="8740" w:type="dxa"/>
+            <w:gridSpan w:val="3"/>
+            <w:tcBorders>
+              <w:left w:val="single" w:sz="4" w:space="0" w:color="000000"/>
+              <w:bottom w:val="single" w:sz="4" w:space="0" w:color="000000"/>
+            </w:tcBorders>
+            <w:shd w:val="clear" w:color="auto" w:fill="E6E6E6"/>
+            <w:vAlign w:val="center"/>
+          </w:tcPr>
+          <w:p>
+            <w:pPr>
+              <w:spacing w:after="0"/>
+              <w:rPr>
+                <w:b/>
+              </w:rPr>
+            </w:pPr>
+            <w:r>
+              <w:rPr>
+                <w:b/>
+              </w:rPr>
+              <w:t>WF1</w:t>
+            </w:r>
+          </w:p>
+        </w:tc>
+      </w:tr>
+      <w:tr>
+        <w:trPr>
+          <w:trHeight w:val="288"/>
+        </w:trPr>
+        <w:tc>
+          <w:tcPr>
+            <w:tcW w:w="801" w:type="dxa"/>
+            <w:gridSpan w:val="2"/>
+            <w:tcBorders>
+              <w:top w:val="single" w:sz="4" w:space="0" w:color="000000"/>
+              <w:bottom w:val="single" w:sz="4" w:space="0" w:color="000000"/>
+              <w:right w:val="single" w:sz="4" w:space="0" w:color="000000"/>
+            </w:tcBorders>
+            <w:shd w:val="clear" w:color="auto" w:fill="E6E6E6"/>
+            <w:vAlign w:val="center"/>
+          </w:tcPr>
+          <w:p>
+            <w:pPr>
+              <w:spacing w:after="0"/>
+            </w:pPr>
+            <w:r>
+              <w:t>Nazwa:</w:t>
+            </w:r>
+          </w:p>
+        </w:tc>
+        <w:tc>
+          <w:tcPr>
+            <w:tcW w:w="8379" w:type="dxa"/>
+            <w:gridSpan w:val="2"/>
+            <w:tcBorders>
+              <w:top w:val="single" w:sz="4" w:space="0" w:color="000000"/>
+              <w:left w:val="single" w:sz="4" w:space="0" w:color="000000"/>
+              <w:bottom w:val="single" w:sz="4" w:space="0" w:color="000000"/>
+            </w:tcBorders>
+            <w:shd w:val="clear" w:color="auto" w:fill="E6E6E6"/>
+            <w:vAlign w:val="center"/>
+          </w:tcPr>
+          <w:p>
+            <w:pPr>
+              <w:spacing w:after="0"/>
+              <w:rPr>
+                <w:b/>
+              </w:rPr>
+            </w:pPr>
+            <w:r>
+              <w:rPr>
+                <w:b/>
+              </w:rPr>
+              <w:t>Wydajność</w:t>
+            </w:r>
+          </w:p>
+        </w:tc>
+      </w:tr>
+      <w:tr>
+        <w:trPr>
+          <w:trHeight w:val="288"/>
+        </w:trPr>
+        <w:tc>
+          <w:tcPr>
+            <w:tcW w:w="1134" w:type="dxa"/>
+            <w:gridSpan w:val="3"/>
+            <w:tcBorders>
+              <w:top w:val="nil"/>
+              <w:bottom w:val="single" w:sz="4" w:space="0" w:color="000000"/>
+              <w:right w:val="nil"/>
+            </w:tcBorders>
+            <w:vAlign w:val="center"/>
+          </w:tcPr>
+          <w:p>
+            <w:pPr>
+              <w:spacing w:after="0"/>
+              <w:rPr>
+                <w:b/>
+              </w:rPr>
+            </w:pPr>
+            <w:r>
+              <w:rPr>
+                <w:b/>
+              </w:rPr>
+              <w:t>Priorytet:</w:t>
+            </w:r>
+          </w:p>
+        </w:tc>
+        <w:tc>
+          <w:tcPr>
+            <w:tcW w:w="8046" w:type="dxa"/>
+            <w:tcBorders>
+              <w:top w:val="nil"/>
+              <w:left w:val="nil"/>
+              <w:bottom w:val="single" w:sz="4" w:space="0" w:color="000000"/>
+            </w:tcBorders>
+            <w:vAlign w:val="center"/>
+          </w:tcPr>
+          <w:p>
+            <w:pPr>
+              <w:spacing w:after="0"/>
+            </w:pPr>
+            <w:r>
+              <w:t>Wysoki</w:t>
+            </w:r>
+          </w:p>
+        </w:tc>
+      </w:tr>
+      <w:tr>
+        <w:trPr>
+          <w:trHeight w:val="288"/>
+        </w:trPr>
+        <w:tc>
+          <w:tcPr>
+            <w:tcW w:w="9180" w:type="dxa"/>
+            <w:gridSpan w:val="4"/>
+            <w:tcBorders>
+              <w:bottom w:val="nil"/>
+            </w:tcBorders>
+            <w:vAlign w:val="center"/>
+          </w:tcPr>
+          <w:p>
+            <w:pPr>
+              <w:spacing w:after="0"/>
+              <w:rPr>
+                <w:b/>
+              </w:rPr>
+            </w:pPr>
+            <w:r>
+              <w:rPr>
+                <w:b/>
+              </w:rPr>
+              <w:t>Opis:</w:t>
+            </w:r>
+          </w:p>
+        </w:tc>
+      </w:tr>
+      <w:tr>
+        <w:trPr>
+          <w:trHeight w:val="288"/>
+        </w:trPr>
+        <w:tc>
+          <w:tcPr>
+            <w:tcW w:w="9180" w:type="dxa"/>
+            <w:gridSpan w:val="4"/>
+            <w:tcBorders>
+              <w:top w:val="nil"/>
+              <w:bottom w:val="single" w:sz="4" w:space="0" w:color="000000"/>
+            </w:tcBorders>
+            <w:vAlign w:val="center"/>
+          </w:tcPr>
+          <w:p>
+            <w:pPr>
+              <w:spacing w:after="0"/>
+            </w:pPr>
+            <w:r>
+              <w:t xml:space="preserve"> </w:t>
+            </w:r>
+            <w:r>
+              <w:t>W trybie rzeczywistym, opóźnienie pomiędzy wysłaniem informacji o stanie emocjonalnym przez aplikację klienta, a odczytaniem jej przez wizualizator nie może przekraczać jednej sekundy.</w:t>
+            </w:r>
+          </w:p>
+        </w:tc>
+      </w:tr>
+      <w:tr>
+        <w:trPr>
+          <w:trHeight w:val="288"/>
+        </w:trPr>
+        <w:tc>
+          <w:tcPr>
+            <w:tcW w:w="9180" w:type="dxa"/>
+            <w:gridSpan w:val="4"/>
+            <w:tcBorders>
+              <w:bottom w:val="nil"/>
+            </w:tcBorders>
+            <w:vAlign w:val="center"/>
+          </w:tcPr>
+          <w:p>
+            <w:pPr>
+              <w:spacing w:after="0"/>
+              <w:rPr>
+                <w:b/>
+              </w:rPr>
+            </w:pPr>
+            <w:r>
+              <w:rPr>
+                <w:b/>
+              </w:rPr>
+              <w:t>Powiązane wymagania:</w:t>
+            </w:r>
+          </w:p>
+        </w:tc>
+      </w:tr>
+      <w:tr>
+        <w:trPr>
+          <w:trHeight w:val="288"/>
+        </w:trPr>
+        <w:tc>
+          <w:tcPr>
+            <w:tcW w:w="9180" w:type="dxa"/>
+            <w:gridSpan w:val="4"/>
+            <w:tcBorders>
+              <w:top w:val="nil"/>
+            </w:tcBorders>
+            <w:vAlign w:val="center"/>
+          </w:tcPr>
+          <w:p>
+            <w:pPr>
+              <w:numPr>
+                <w:ilvl w:val="0"/>
+                <w:numId w:val="9"/>
+              </w:numPr>
+              <w:spacing w:after="0" w:line="252" w:lineRule="auto"/>
+              <w:jc w:val="both"/>
+            </w:pPr>
+          </w:p>
+        </w:tc>
+      </w:tr>
+    </w:tbl>
     <w:p>
       <w:pPr>
         <w:pStyle w:val="Heading2"/>
@@ -9857,6 +12500,7 @@
     </w:p>
     <w:p>
       <w:r>
+        <w:lastRenderedPageBreak/>
         <w:t>Interfejs użytkownika oraz wszystkie kontrolki wizualizujące dane zostaną wykonane przy pomocy standardowych pakietów Swing oraz AWT.</w:t>
       </w:r>
     </w:p>
@@ -10221,7 +12865,7 @@
           <w:rPr>
             <w:noProof/>
           </w:rPr>
-          <w:t>12</w:t>
+          <w:t>2</w:t>
         </w:r>
         <w:r>
           <w:rPr>
@@ -10502,6 +13146,351 @@
     </w:lvl>
   </w:abstractNum>
   <w:abstractNum w:abstractNumId="2">
+    <w:nsid w:val="1FA06C66"/>
+    <w:multiLevelType w:val="hybridMultilevel"/>
+    <w:tmpl w:val="CCBAAC58"/>
+    <w:lvl w:ilvl="0" w:tplc="04090001">
+      <w:start w:val="1"/>
+      <w:numFmt w:val="bullet"/>
+      <w:lvlText w:val=""/>
+      <w:lvlJc w:val="left"/>
+      <w:pPr>
+        <w:ind w:left="720" w:hanging="360"/>
+      </w:pPr>
+      <w:rPr>
+        <w:rFonts w:ascii="Symbol" w:hAnsi="Symbol" w:hint="default"/>
+      </w:rPr>
+    </w:lvl>
+    <w:lvl w:ilvl="1" w:tplc="04090003" w:tentative="1">
+      <w:start w:val="1"/>
+      <w:numFmt w:val="bullet"/>
+      <w:lvlText w:val="o"/>
+      <w:lvlJc w:val="left"/>
+      <w:pPr>
+        <w:ind w:left="1440" w:hanging="360"/>
+      </w:pPr>
+      <w:rPr>
+        <w:rFonts w:ascii="Courier New" w:hAnsi="Courier New" w:cs="Courier New" w:hint="default"/>
+      </w:rPr>
+    </w:lvl>
+    <w:lvl w:ilvl="2" w:tplc="04090005" w:tentative="1">
+      <w:start w:val="1"/>
+      <w:numFmt w:val="bullet"/>
+      <w:lvlText w:val=""/>
+      <w:lvlJc w:val="left"/>
+      <w:pPr>
+        <w:ind w:left="2160" w:hanging="360"/>
+      </w:pPr>
+      <w:rPr>
+        <w:rFonts w:ascii="Wingdings" w:hAnsi="Wingdings" w:hint="default"/>
+      </w:rPr>
+    </w:lvl>
+    <w:lvl w:ilvl="3" w:tplc="04090001" w:tentative="1">
+      <w:start w:val="1"/>
+      <w:numFmt w:val="bullet"/>
+      <w:lvlText w:val=""/>
+      <w:lvlJc w:val="left"/>
+      <w:pPr>
+        <w:ind w:left="2880" w:hanging="360"/>
+      </w:pPr>
+      <w:rPr>
+        <w:rFonts w:ascii="Symbol" w:hAnsi="Symbol" w:hint="default"/>
+      </w:rPr>
+    </w:lvl>
+    <w:lvl w:ilvl="4" w:tplc="04090003" w:tentative="1">
+      <w:start w:val="1"/>
+      <w:numFmt w:val="bullet"/>
+      <w:lvlText w:val="o"/>
+      <w:lvlJc w:val="left"/>
+      <w:pPr>
+        <w:ind w:left="3600" w:hanging="360"/>
+      </w:pPr>
+      <w:rPr>
+        <w:rFonts w:ascii="Courier New" w:hAnsi="Courier New" w:cs="Courier New" w:hint="default"/>
+      </w:rPr>
+    </w:lvl>
+    <w:lvl w:ilvl="5" w:tplc="04090005" w:tentative="1">
+      <w:start w:val="1"/>
+      <w:numFmt w:val="bullet"/>
+      <w:lvlText w:val=""/>
+      <w:lvlJc w:val="left"/>
+      <w:pPr>
+        <w:ind w:left="4320" w:hanging="360"/>
+      </w:pPr>
+      <w:rPr>
+        <w:rFonts w:ascii="Wingdings" w:hAnsi="Wingdings" w:hint="default"/>
+      </w:rPr>
+    </w:lvl>
+    <w:lvl w:ilvl="6" w:tplc="04090001" w:tentative="1">
+      <w:start w:val="1"/>
+      <w:numFmt w:val="bullet"/>
+      <w:lvlText w:val=""/>
+      <w:lvlJc w:val="left"/>
+      <w:pPr>
+        <w:ind w:left="5040" w:hanging="360"/>
+      </w:pPr>
+      <w:rPr>
+        <w:rFonts w:ascii="Symbol" w:hAnsi="Symbol" w:hint="default"/>
+      </w:rPr>
+    </w:lvl>
+    <w:lvl w:ilvl="7" w:tplc="04090003" w:tentative="1">
+      <w:start w:val="1"/>
+      <w:numFmt w:val="bullet"/>
+      <w:lvlText w:val="o"/>
+      <w:lvlJc w:val="left"/>
+      <w:pPr>
+        <w:ind w:left="5760" w:hanging="360"/>
+      </w:pPr>
+      <w:rPr>
+        <w:rFonts w:ascii="Courier New" w:hAnsi="Courier New" w:cs="Courier New" w:hint="default"/>
+      </w:rPr>
+    </w:lvl>
+    <w:lvl w:ilvl="8" w:tplc="04090005" w:tentative="1">
+      <w:start w:val="1"/>
+      <w:numFmt w:val="bullet"/>
+      <w:lvlText w:val=""/>
+      <w:lvlJc w:val="left"/>
+      <w:pPr>
+        <w:ind w:left="6480" w:hanging="360"/>
+      </w:pPr>
+      <w:rPr>
+        <w:rFonts w:ascii="Wingdings" w:hAnsi="Wingdings" w:hint="default"/>
+      </w:rPr>
+    </w:lvl>
+  </w:abstractNum>
+  <w:abstractNum w:abstractNumId="3">
+    <w:nsid w:val="21BB4580"/>
+    <w:multiLevelType w:val="hybridMultilevel"/>
+    <w:tmpl w:val="EA264046"/>
+    <w:lvl w:ilvl="0" w:tplc="0409000F">
+      <w:start w:val="1"/>
+      <w:numFmt w:val="decimal"/>
+      <w:lvlText w:val="%1."/>
+      <w:lvlJc w:val="left"/>
+      <w:pPr>
+        <w:ind w:left="720" w:hanging="360"/>
+      </w:pPr>
+      <w:rPr>
+        <w:rFonts w:hint="default"/>
+      </w:rPr>
+    </w:lvl>
+    <w:lvl w:ilvl="1" w:tplc="04090001">
+      <w:start w:val="1"/>
+      <w:numFmt w:val="bullet"/>
+      <w:lvlText w:val=""/>
+      <w:lvlJc w:val="left"/>
+      <w:pPr>
+        <w:ind w:left="1440" w:hanging="360"/>
+      </w:pPr>
+      <w:rPr>
+        <w:rFonts w:ascii="Symbol" w:hAnsi="Symbol" w:hint="default"/>
+      </w:rPr>
+    </w:lvl>
+    <w:lvl w:ilvl="2" w:tplc="0409001B" w:tentative="1">
+      <w:start w:val="1"/>
+      <w:numFmt w:val="lowerRoman"/>
+      <w:lvlText w:val="%3."/>
+      <w:lvlJc w:val="right"/>
+      <w:pPr>
+        <w:ind w:left="2160" w:hanging="180"/>
+      </w:pPr>
+    </w:lvl>
+    <w:lvl w:ilvl="3" w:tplc="0409000F" w:tentative="1">
+      <w:start w:val="1"/>
+      <w:numFmt w:val="decimal"/>
+      <w:lvlText w:val="%4."/>
+      <w:lvlJc w:val="left"/>
+      <w:pPr>
+        <w:ind w:left="2880" w:hanging="360"/>
+      </w:pPr>
+    </w:lvl>
+    <w:lvl w:ilvl="4" w:tplc="04090019" w:tentative="1">
+      <w:start w:val="1"/>
+      <w:numFmt w:val="lowerLetter"/>
+      <w:lvlText w:val="%5."/>
+      <w:lvlJc w:val="left"/>
+      <w:pPr>
+        <w:ind w:left="3600" w:hanging="360"/>
+      </w:pPr>
+    </w:lvl>
+    <w:lvl w:ilvl="5" w:tplc="0409001B" w:tentative="1">
+      <w:start w:val="1"/>
+      <w:numFmt w:val="lowerRoman"/>
+      <w:lvlText w:val="%6."/>
+      <w:lvlJc w:val="right"/>
+      <w:pPr>
+        <w:ind w:left="4320" w:hanging="180"/>
+      </w:pPr>
+    </w:lvl>
+    <w:lvl w:ilvl="6" w:tplc="0409000F" w:tentative="1">
+      <w:start w:val="1"/>
+      <w:numFmt w:val="decimal"/>
+      <w:lvlText w:val="%7."/>
+      <w:lvlJc w:val="left"/>
+      <w:pPr>
+        <w:ind w:left="5040" w:hanging="360"/>
+      </w:pPr>
+    </w:lvl>
+    <w:lvl w:ilvl="7" w:tplc="04090019" w:tentative="1">
+      <w:start w:val="1"/>
+      <w:numFmt w:val="lowerLetter"/>
+      <w:lvlText w:val="%8."/>
+      <w:lvlJc w:val="left"/>
+      <w:pPr>
+        <w:ind w:left="5760" w:hanging="360"/>
+      </w:pPr>
+    </w:lvl>
+    <w:lvl w:ilvl="8" w:tplc="0409001B" w:tentative="1">
+      <w:start w:val="1"/>
+      <w:numFmt w:val="lowerRoman"/>
+      <w:lvlText w:val="%9."/>
+      <w:lvlJc w:val="right"/>
+      <w:pPr>
+        <w:ind w:left="6480" w:hanging="180"/>
+      </w:pPr>
+    </w:lvl>
+  </w:abstractNum>
+  <w:abstractNum w:abstractNumId="4">
+    <w:nsid w:val="2B2733FF"/>
+    <w:multiLevelType w:val="hybridMultilevel"/>
+    <w:tmpl w:val="FDD2EABE"/>
+    <w:lvl w:ilvl="0" w:tplc="04090001">
+      <w:start w:val="1"/>
+      <w:numFmt w:val="bullet"/>
+      <w:lvlText w:val=""/>
+      <w:lvlJc w:val="left"/>
+      <w:pPr>
+        <w:tabs>
+          <w:tab w:val="num" w:pos="720"/>
+        </w:tabs>
+        <w:ind w:left="720" w:hanging="360"/>
+      </w:pPr>
+      <w:rPr>
+        <w:rFonts w:ascii="Symbol" w:hAnsi="Symbol" w:hint="default"/>
+      </w:rPr>
+    </w:lvl>
+    <w:lvl w:ilvl="1" w:tplc="04090001">
+      <w:start w:val="1"/>
+      <w:numFmt w:val="bullet"/>
+      <w:lvlText w:val=""/>
+      <w:lvlJc w:val="left"/>
+      <w:pPr>
+        <w:tabs>
+          <w:tab w:val="num" w:pos="1410"/>
+        </w:tabs>
+        <w:ind w:left="1410" w:hanging="360"/>
+      </w:pPr>
+      <w:rPr>
+        <w:rFonts w:ascii="Symbol" w:hAnsi="Symbol" w:hint="default"/>
+      </w:rPr>
+    </w:lvl>
+    <w:lvl w:ilvl="2" w:tplc="04090005">
+      <w:start w:val="1"/>
+      <w:numFmt w:val="bullet"/>
+      <w:lvlText w:val=""/>
+      <w:lvlJc w:val="left"/>
+      <w:pPr>
+        <w:tabs>
+          <w:tab w:val="num" w:pos="2130"/>
+        </w:tabs>
+        <w:ind w:left="2130" w:hanging="360"/>
+      </w:pPr>
+      <w:rPr>
+        <w:rFonts w:ascii="Wingdings" w:hAnsi="Wingdings" w:hint="default"/>
+      </w:rPr>
+    </w:lvl>
+    <w:lvl w:ilvl="3" w:tplc="04090001" w:tentative="1">
+      <w:start w:val="1"/>
+      <w:numFmt w:val="bullet"/>
+      <w:lvlText w:val=""/>
+      <w:lvlJc w:val="left"/>
+      <w:pPr>
+        <w:tabs>
+          <w:tab w:val="num" w:pos="2850"/>
+        </w:tabs>
+        <w:ind w:left="2850" w:hanging="360"/>
+      </w:pPr>
+      <w:rPr>
+        <w:rFonts w:ascii="Symbol" w:hAnsi="Symbol" w:hint="default"/>
+      </w:rPr>
+    </w:lvl>
+    <w:lvl w:ilvl="4" w:tplc="04090003" w:tentative="1">
+      <w:start w:val="1"/>
+      <w:numFmt w:val="bullet"/>
+      <w:lvlText w:val="o"/>
+      <w:lvlJc w:val="left"/>
+      <w:pPr>
+        <w:tabs>
+          <w:tab w:val="num" w:pos="3570"/>
+        </w:tabs>
+        <w:ind w:left="3570" w:hanging="360"/>
+      </w:pPr>
+      <w:rPr>
+        <w:rFonts w:ascii="Courier New" w:hAnsi="Courier New" w:cs="Courier New" w:hint="default"/>
+      </w:rPr>
+    </w:lvl>
+    <w:lvl w:ilvl="5" w:tplc="04090005" w:tentative="1">
+      <w:start w:val="1"/>
+      <w:numFmt w:val="bullet"/>
+      <w:lvlText w:val=""/>
+      <w:lvlJc w:val="left"/>
+      <w:pPr>
+        <w:tabs>
+          <w:tab w:val="num" w:pos="4290"/>
+        </w:tabs>
+        <w:ind w:left="4290" w:hanging="360"/>
+      </w:pPr>
+      <w:rPr>
+        <w:rFonts w:ascii="Wingdings" w:hAnsi="Wingdings" w:hint="default"/>
+      </w:rPr>
+    </w:lvl>
+    <w:lvl w:ilvl="6" w:tplc="04090001" w:tentative="1">
+      <w:start w:val="1"/>
+      <w:numFmt w:val="bullet"/>
+      <w:lvlText w:val=""/>
+      <w:lvlJc w:val="left"/>
+      <w:pPr>
+        <w:tabs>
+          <w:tab w:val="num" w:pos="5010"/>
+        </w:tabs>
+        <w:ind w:left="5010" w:hanging="360"/>
+      </w:pPr>
+      <w:rPr>
+        <w:rFonts w:ascii="Symbol" w:hAnsi="Symbol" w:hint="default"/>
+      </w:rPr>
+    </w:lvl>
+    <w:lvl w:ilvl="7" w:tplc="04090003" w:tentative="1">
+      <w:start w:val="1"/>
+      <w:numFmt w:val="bullet"/>
+      <w:lvlText w:val="o"/>
+      <w:lvlJc w:val="left"/>
+      <w:pPr>
+        <w:tabs>
+          <w:tab w:val="num" w:pos="5730"/>
+        </w:tabs>
+        <w:ind w:left="5730" w:hanging="360"/>
+      </w:pPr>
+      <w:rPr>
+        <w:rFonts w:ascii="Courier New" w:hAnsi="Courier New" w:cs="Courier New" w:hint="default"/>
+      </w:rPr>
+    </w:lvl>
+    <w:lvl w:ilvl="8" w:tplc="04090005" w:tentative="1">
+      <w:start w:val="1"/>
+      <w:numFmt w:val="bullet"/>
+      <w:lvlText w:val=""/>
+      <w:lvlJc w:val="left"/>
+      <w:pPr>
+        <w:tabs>
+          <w:tab w:val="num" w:pos="6450"/>
+        </w:tabs>
+        <w:ind w:left="6450" w:hanging="360"/>
+      </w:pPr>
+      <w:rPr>
+        <w:rFonts w:ascii="Wingdings" w:hAnsi="Wingdings" w:hint="default"/>
+      </w:rPr>
+    </w:lvl>
+  </w:abstractNum>
+  <w:abstractNum w:abstractNumId="5">
     <w:nsid w:val="2D3A43C7"/>
     <w:multiLevelType w:val="multilevel"/>
     <w:tmpl w:val="A4C24E28"/>
@@ -10622,7 +13611,147 @@
       </w:rPr>
     </w:lvl>
   </w:abstractNum>
-  <w:abstractNum w:abstractNumId="3">
+  <w:abstractNum w:abstractNumId="6">
+    <w:nsid w:val="31C46FCA"/>
+    <w:multiLevelType w:val="hybridMultilevel"/>
+    <w:tmpl w:val="D3920BF0"/>
+    <w:lvl w:ilvl="0" w:tplc="0409000F">
+      <w:start w:val="1"/>
+      <w:numFmt w:val="decimal"/>
+      <w:lvlText w:val="%1."/>
+      <w:lvlJc w:val="left"/>
+      <w:pPr>
+        <w:tabs>
+          <w:tab w:val="num" w:pos="720"/>
+        </w:tabs>
+        <w:ind w:left="720" w:hanging="360"/>
+      </w:pPr>
+      <w:rPr>
+        <w:rFonts w:hint="default"/>
+      </w:rPr>
+    </w:lvl>
+    <w:lvl w:ilvl="1" w:tplc="04090003">
+      <w:start w:val="1"/>
+      <w:numFmt w:val="bullet"/>
+      <w:lvlText w:val="o"/>
+      <w:lvlJc w:val="left"/>
+      <w:pPr>
+        <w:tabs>
+          <w:tab w:val="num" w:pos="1410"/>
+        </w:tabs>
+        <w:ind w:left="1410" w:hanging="360"/>
+      </w:pPr>
+      <w:rPr>
+        <w:rFonts w:ascii="Courier New" w:hAnsi="Courier New" w:cs="Courier New" w:hint="default"/>
+      </w:rPr>
+    </w:lvl>
+    <w:lvl w:ilvl="2" w:tplc="04090005">
+      <w:start w:val="1"/>
+      <w:numFmt w:val="bullet"/>
+      <w:lvlText w:val=""/>
+      <w:lvlJc w:val="left"/>
+      <w:pPr>
+        <w:tabs>
+          <w:tab w:val="num" w:pos="2130"/>
+        </w:tabs>
+        <w:ind w:left="2130" w:hanging="360"/>
+      </w:pPr>
+      <w:rPr>
+        <w:rFonts w:ascii="Wingdings" w:hAnsi="Wingdings" w:hint="default"/>
+      </w:rPr>
+    </w:lvl>
+    <w:lvl w:ilvl="3" w:tplc="04090001" w:tentative="1">
+      <w:start w:val="1"/>
+      <w:numFmt w:val="bullet"/>
+      <w:lvlText w:val=""/>
+      <w:lvlJc w:val="left"/>
+      <w:pPr>
+        <w:tabs>
+          <w:tab w:val="num" w:pos="2850"/>
+        </w:tabs>
+        <w:ind w:left="2850" w:hanging="360"/>
+      </w:pPr>
+      <w:rPr>
+        <w:rFonts w:ascii="Symbol" w:hAnsi="Symbol" w:hint="default"/>
+      </w:rPr>
+    </w:lvl>
+    <w:lvl w:ilvl="4" w:tplc="04090003" w:tentative="1">
+      <w:start w:val="1"/>
+      <w:numFmt w:val="bullet"/>
+      <w:lvlText w:val="o"/>
+      <w:lvlJc w:val="left"/>
+      <w:pPr>
+        <w:tabs>
+          <w:tab w:val="num" w:pos="3570"/>
+        </w:tabs>
+        <w:ind w:left="3570" w:hanging="360"/>
+      </w:pPr>
+      <w:rPr>
+        <w:rFonts w:ascii="Courier New" w:hAnsi="Courier New" w:cs="Courier New" w:hint="default"/>
+      </w:rPr>
+    </w:lvl>
+    <w:lvl w:ilvl="5" w:tplc="04090005" w:tentative="1">
+      <w:start w:val="1"/>
+      <w:numFmt w:val="bullet"/>
+      <w:lvlText w:val=""/>
+      <w:lvlJc w:val="left"/>
+      <w:pPr>
+        <w:tabs>
+          <w:tab w:val="num" w:pos="4290"/>
+        </w:tabs>
+        <w:ind w:left="4290" w:hanging="360"/>
+      </w:pPr>
+      <w:rPr>
+        <w:rFonts w:ascii="Wingdings" w:hAnsi="Wingdings" w:hint="default"/>
+      </w:rPr>
+    </w:lvl>
+    <w:lvl w:ilvl="6" w:tplc="04090001" w:tentative="1">
+      <w:start w:val="1"/>
+      <w:numFmt w:val="bullet"/>
+      <w:lvlText w:val=""/>
+      <w:lvlJc w:val="left"/>
+      <w:pPr>
+        <w:tabs>
+          <w:tab w:val="num" w:pos="5010"/>
+        </w:tabs>
+        <w:ind w:left="5010" w:hanging="360"/>
+      </w:pPr>
+      <w:rPr>
+        <w:rFonts w:ascii="Symbol" w:hAnsi="Symbol" w:hint="default"/>
+      </w:rPr>
+    </w:lvl>
+    <w:lvl w:ilvl="7" w:tplc="04090003" w:tentative="1">
+      <w:start w:val="1"/>
+      <w:numFmt w:val="bullet"/>
+      <w:lvlText w:val="o"/>
+      <w:lvlJc w:val="left"/>
+      <w:pPr>
+        <w:tabs>
+          <w:tab w:val="num" w:pos="5730"/>
+        </w:tabs>
+        <w:ind w:left="5730" w:hanging="360"/>
+      </w:pPr>
+      <w:rPr>
+        <w:rFonts w:ascii="Courier New" w:hAnsi="Courier New" w:cs="Courier New" w:hint="default"/>
+      </w:rPr>
+    </w:lvl>
+    <w:lvl w:ilvl="8" w:tplc="04090005" w:tentative="1">
+      <w:start w:val="1"/>
+      <w:numFmt w:val="bullet"/>
+      <w:lvlText w:val=""/>
+      <w:lvlJc w:val="left"/>
+      <w:pPr>
+        <w:tabs>
+          <w:tab w:val="num" w:pos="6450"/>
+        </w:tabs>
+        <w:ind w:left="6450" w:hanging="360"/>
+      </w:pPr>
+      <w:rPr>
+        <w:rFonts w:ascii="Wingdings" w:hAnsi="Wingdings" w:hint="default"/>
+      </w:rPr>
+    </w:lvl>
+  </w:abstractNum>
+  <w:abstractNum w:abstractNumId="7">
     <w:nsid w:val="37ED2D95"/>
     <w:multiLevelType w:val="hybridMultilevel"/>
     <w:tmpl w:val="F4480718"/>
@@ -10735,7 +13864,7 @@
       </w:rPr>
     </w:lvl>
   </w:abstractNum>
-  <w:abstractNum w:abstractNumId="4">
+  <w:abstractNum w:abstractNumId="8">
     <w:nsid w:val="3CDC0654"/>
     <w:multiLevelType w:val="hybridMultilevel"/>
     <w:tmpl w:val="C6621A6E"/>
@@ -10848,7 +13977,274 @@
       </w:rPr>
     </w:lvl>
   </w:abstractNum>
-  <w:abstractNum w:abstractNumId="5">
+  <w:abstractNum w:abstractNumId="9">
+    <w:nsid w:val="41870C44"/>
+    <w:multiLevelType w:val="hybridMultilevel"/>
+    <w:tmpl w:val="88EE8F7A"/>
+    <w:lvl w:ilvl="0" w:tplc="0409000F">
+      <w:start w:val="1"/>
+      <w:numFmt w:val="decimal"/>
+      <w:lvlText w:val="%1."/>
+      <w:lvlJc w:val="left"/>
+      <w:pPr>
+        <w:ind w:left="720" w:hanging="360"/>
+      </w:pPr>
+      <w:rPr>
+        <w:rFonts w:hint="default"/>
+      </w:rPr>
+    </w:lvl>
+    <w:lvl w:ilvl="1" w:tplc="04090019" w:tentative="1">
+      <w:start w:val="1"/>
+      <w:numFmt w:val="lowerLetter"/>
+      <w:lvlText w:val="%2."/>
+      <w:lvlJc w:val="left"/>
+      <w:pPr>
+        <w:ind w:left="1440" w:hanging="360"/>
+      </w:pPr>
+    </w:lvl>
+    <w:lvl w:ilvl="2" w:tplc="0409001B" w:tentative="1">
+      <w:start w:val="1"/>
+      <w:numFmt w:val="lowerRoman"/>
+      <w:lvlText w:val="%3."/>
+      <w:lvlJc w:val="right"/>
+      <w:pPr>
+        <w:ind w:left="2160" w:hanging="180"/>
+      </w:pPr>
+    </w:lvl>
+    <w:lvl w:ilvl="3" w:tplc="0409000F" w:tentative="1">
+      <w:start w:val="1"/>
+      <w:numFmt w:val="decimal"/>
+      <w:lvlText w:val="%4."/>
+      <w:lvlJc w:val="left"/>
+      <w:pPr>
+        <w:ind w:left="2880" w:hanging="360"/>
+      </w:pPr>
+    </w:lvl>
+    <w:lvl w:ilvl="4" w:tplc="04090019" w:tentative="1">
+      <w:start w:val="1"/>
+      <w:numFmt w:val="lowerLetter"/>
+      <w:lvlText w:val="%5."/>
+      <w:lvlJc w:val="left"/>
+      <w:pPr>
+        <w:ind w:left="3600" w:hanging="360"/>
+      </w:pPr>
+    </w:lvl>
+    <w:lvl w:ilvl="5" w:tplc="0409001B" w:tentative="1">
+      <w:start w:val="1"/>
+      <w:numFmt w:val="lowerRoman"/>
+      <w:lvlText w:val="%6."/>
+      <w:lvlJc w:val="right"/>
+      <w:pPr>
+        <w:ind w:left="4320" w:hanging="180"/>
+      </w:pPr>
+    </w:lvl>
+    <w:lvl w:ilvl="6" w:tplc="0409000F" w:tentative="1">
+      <w:start w:val="1"/>
+      <w:numFmt w:val="decimal"/>
+      <w:lvlText w:val="%7."/>
+      <w:lvlJc w:val="left"/>
+      <w:pPr>
+        <w:ind w:left="5040" w:hanging="360"/>
+      </w:pPr>
+    </w:lvl>
+    <w:lvl w:ilvl="7" w:tplc="04090019" w:tentative="1">
+      <w:start w:val="1"/>
+      <w:numFmt w:val="lowerLetter"/>
+      <w:lvlText w:val="%8."/>
+      <w:lvlJc w:val="left"/>
+      <w:pPr>
+        <w:ind w:left="5760" w:hanging="360"/>
+      </w:pPr>
+    </w:lvl>
+    <w:lvl w:ilvl="8" w:tplc="0409001B" w:tentative="1">
+      <w:start w:val="1"/>
+      <w:numFmt w:val="lowerRoman"/>
+      <w:lvlText w:val="%9."/>
+      <w:lvlJc w:val="right"/>
+      <w:pPr>
+        <w:ind w:left="6480" w:hanging="180"/>
+      </w:pPr>
+    </w:lvl>
+  </w:abstractNum>
+  <w:abstractNum w:abstractNumId="10">
+    <w:nsid w:val="46D22AB7"/>
+    <w:multiLevelType w:val="hybridMultilevel"/>
+    <w:tmpl w:val="03005C30"/>
+    <w:lvl w:ilvl="0" w:tplc="0409000F">
+      <w:start w:val="1"/>
+      <w:numFmt w:val="decimal"/>
+      <w:lvlText w:val="%1."/>
+      <w:lvlJc w:val="left"/>
+      <w:pPr>
+        <w:ind w:left="720" w:hanging="360"/>
+      </w:pPr>
+      <w:rPr>
+        <w:rFonts w:hint="default"/>
+      </w:rPr>
+    </w:lvl>
+    <w:lvl w:ilvl="1" w:tplc="04090019">
+      <w:start w:val="1"/>
+      <w:numFmt w:val="lowerLetter"/>
+      <w:lvlText w:val="%2."/>
+      <w:lvlJc w:val="left"/>
+      <w:pPr>
+        <w:ind w:left="1440" w:hanging="360"/>
+      </w:pPr>
+    </w:lvl>
+    <w:lvl w:ilvl="2" w:tplc="0409001B" w:tentative="1">
+      <w:start w:val="1"/>
+      <w:numFmt w:val="lowerRoman"/>
+      <w:lvlText w:val="%3."/>
+      <w:lvlJc w:val="right"/>
+      <w:pPr>
+        <w:ind w:left="2160" w:hanging="180"/>
+      </w:pPr>
+    </w:lvl>
+    <w:lvl w:ilvl="3" w:tplc="0409000F" w:tentative="1">
+      <w:start w:val="1"/>
+      <w:numFmt w:val="decimal"/>
+      <w:lvlText w:val="%4."/>
+      <w:lvlJc w:val="left"/>
+      <w:pPr>
+        <w:ind w:left="2880" w:hanging="360"/>
+      </w:pPr>
+    </w:lvl>
+    <w:lvl w:ilvl="4" w:tplc="04090019" w:tentative="1">
+      <w:start w:val="1"/>
+      <w:numFmt w:val="lowerLetter"/>
+      <w:lvlText w:val="%5."/>
+      <w:lvlJc w:val="left"/>
+      <w:pPr>
+        <w:ind w:left="3600" w:hanging="360"/>
+      </w:pPr>
+    </w:lvl>
+    <w:lvl w:ilvl="5" w:tplc="0409001B" w:tentative="1">
+      <w:start w:val="1"/>
+      <w:numFmt w:val="lowerRoman"/>
+      <w:lvlText w:val="%6."/>
+      <w:lvlJc w:val="right"/>
+      <w:pPr>
+        <w:ind w:left="4320" w:hanging="180"/>
+      </w:pPr>
+    </w:lvl>
+    <w:lvl w:ilvl="6" w:tplc="0409000F" w:tentative="1">
+      <w:start w:val="1"/>
+      <w:numFmt w:val="decimal"/>
+      <w:lvlText w:val="%7."/>
+      <w:lvlJc w:val="left"/>
+      <w:pPr>
+        <w:ind w:left="5040" w:hanging="360"/>
+      </w:pPr>
+    </w:lvl>
+    <w:lvl w:ilvl="7" w:tplc="04090019" w:tentative="1">
+      <w:start w:val="1"/>
+      <w:numFmt w:val="lowerLetter"/>
+      <w:lvlText w:val="%8."/>
+      <w:lvlJc w:val="left"/>
+      <w:pPr>
+        <w:ind w:left="5760" w:hanging="360"/>
+      </w:pPr>
+    </w:lvl>
+    <w:lvl w:ilvl="8" w:tplc="0409001B" w:tentative="1">
+      <w:start w:val="1"/>
+      <w:numFmt w:val="lowerRoman"/>
+      <w:lvlText w:val="%9."/>
+      <w:lvlJc w:val="right"/>
+      <w:pPr>
+        <w:ind w:left="6480" w:hanging="180"/>
+      </w:pPr>
+    </w:lvl>
+  </w:abstractNum>
+  <w:abstractNum w:abstractNumId="11">
+    <w:nsid w:val="49155CE6"/>
+    <w:multiLevelType w:val="hybridMultilevel"/>
+    <w:tmpl w:val="D870F4FE"/>
+    <w:lvl w:ilvl="0" w:tplc="0409000F">
+      <w:start w:val="1"/>
+      <w:numFmt w:val="decimal"/>
+      <w:lvlText w:val="%1."/>
+      <w:lvlJc w:val="left"/>
+      <w:pPr>
+        <w:ind w:left="720" w:hanging="360"/>
+      </w:pPr>
+      <w:rPr>
+        <w:rFonts w:hint="default"/>
+      </w:rPr>
+    </w:lvl>
+    <w:lvl w:ilvl="1" w:tplc="04090019" w:tentative="1">
+      <w:start w:val="1"/>
+      <w:numFmt w:val="lowerLetter"/>
+      <w:lvlText w:val="%2."/>
+      <w:lvlJc w:val="left"/>
+      <w:pPr>
+        <w:ind w:left="1440" w:hanging="360"/>
+      </w:pPr>
+    </w:lvl>
+    <w:lvl w:ilvl="2" w:tplc="0409001B" w:tentative="1">
+      <w:start w:val="1"/>
+      <w:numFmt w:val="lowerRoman"/>
+      <w:lvlText w:val="%3."/>
+      <w:lvlJc w:val="right"/>
+      <w:pPr>
+        <w:ind w:left="2160" w:hanging="180"/>
+      </w:pPr>
+    </w:lvl>
+    <w:lvl w:ilvl="3" w:tplc="0409000F" w:tentative="1">
+      <w:start w:val="1"/>
+      <w:numFmt w:val="decimal"/>
+      <w:lvlText w:val="%4."/>
+      <w:lvlJc w:val="left"/>
+      <w:pPr>
+        <w:ind w:left="2880" w:hanging="360"/>
+      </w:pPr>
+    </w:lvl>
+    <w:lvl w:ilvl="4" w:tplc="04090019" w:tentative="1">
+      <w:start w:val="1"/>
+      <w:numFmt w:val="lowerLetter"/>
+      <w:lvlText w:val="%5."/>
+      <w:lvlJc w:val="left"/>
+      <w:pPr>
+        <w:ind w:left="3600" w:hanging="360"/>
+      </w:pPr>
+    </w:lvl>
+    <w:lvl w:ilvl="5" w:tplc="0409001B" w:tentative="1">
+      <w:start w:val="1"/>
+      <w:numFmt w:val="lowerRoman"/>
+      <w:lvlText w:val="%6."/>
+      <w:lvlJc w:val="right"/>
+      <w:pPr>
+        <w:ind w:left="4320" w:hanging="180"/>
+      </w:pPr>
+    </w:lvl>
+    <w:lvl w:ilvl="6" w:tplc="0409000F" w:tentative="1">
+      <w:start w:val="1"/>
+      <w:numFmt w:val="decimal"/>
+      <w:lvlText w:val="%7."/>
+      <w:lvlJc w:val="left"/>
+      <w:pPr>
+        <w:ind w:left="5040" w:hanging="360"/>
+      </w:pPr>
+    </w:lvl>
+    <w:lvl w:ilvl="7" w:tplc="04090019" w:tentative="1">
+      <w:start w:val="1"/>
+      <w:numFmt w:val="lowerLetter"/>
+      <w:lvlText w:val="%8."/>
+      <w:lvlJc w:val="left"/>
+      <w:pPr>
+        <w:ind w:left="5760" w:hanging="360"/>
+      </w:pPr>
+    </w:lvl>
+    <w:lvl w:ilvl="8" w:tplc="0409001B" w:tentative="1">
+      <w:start w:val="1"/>
+      <w:numFmt w:val="lowerRoman"/>
+      <w:lvlText w:val="%9."/>
+      <w:lvlJc w:val="right"/>
+      <w:pPr>
+        <w:ind w:left="6480" w:hanging="180"/>
+      </w:pPr>
+    </w:lvl>
+  </w:abstractNum>
+  <w:abstractNum w:abstractNumId="12">
     <w:nsid w:val="51137FD3"/>
     <w:multiLevelType w:val="multilevel"/>
     <w:tmpl w:val="24701F62"/>
@@ -10961,7 +14357,7 @@
       </w:rPr>
     </w:lvl>
   </w:abstractNum>
-  <w:abstractNum w:abstractNumId="6">
+  <w:abstractNum w:abstractNumId="13">
     <w:nsid w:val="52512A1E"/>
     <w:multiLevelType w:val="hybridMultilevel"/>
     <w:tmpl w:val="DC5EACE8"/>
@@ -11074,7 +14470,7 @@
       </w:rPr>
     </w:lvl>
   </w:abstractNum>
-  <w:abstractNum w:abstractNumId="7">
+  <w:abstractNum w:abstractNumId="14">
     <w:nsid w:val="5E36111E"/>
     <w:multiLevelType w:val="multilevel"/>
     <w:tmpl w:val="C276C462"/>
@@ -11187,7 +14583,7 @@
       </w:rPr>
     </w:lvl>
   </w:abstractNum>
-  <w:abstractNum w:abstractNumId="8">
+  <w:abstractNum w:abstractNumId="15">
     <w:nsid w:val="6CDF775B"/>
     <w:multiLevelType w:val="hybridMultilevel"/>
     <w:tmpl w:val="3A5EAD1E"/>
@@ -11276,10 +14672,150 @@
       </w:pPr>
     </w:lvl>
   </w:abstractNum>
-  <w:abstractNum w:abstractNumId="9">
+  <w:abstractNum w:abstractNumId="16">
+    <w:nsid w:val="6D604559"/>
+    <w:multiLevelType w:val="hybridMultilevel"/>
+    <w:tmpl w:val="4F361A68"/>
+    <w:lvl w:ilvl="0" w:tplc="04090001">
+      <w:start w:val="1"/>
+      <w:numFmt w:val="bullet"/>
+      <w:lvlText w:val=""/>
+      <w:lvlJc w:val="left"/>
+      <w:pPr>
+        <w:tabs>
+          <w:tab w:val="num" w:pos="720"/>
+        </w:tabs>
+        <w:ind w:left="720" w:hanging="360"/>
+      </w:pPr>
+      <w:rPr>
+        <w:rFonts w:ascii="Symbol" w:hAnsi="Symbol" w:hint="default"/>
+      </w:rPr>
+    </w:lvl>
+    <w:lvl w:ilvl="1" w:tplc="04090001">
+      <w:start w:val="1"/>
+      <w:numFmt w:val="bullet"/>
+      <w:lvlText w:val=""/>
+      <w:lvlJc w:val="left"/>
+      <w:pPr>
+        <w:tabs>
+          <w:tab w:val="num" w:pos="1410"/>
+        </w:tabs>
+        <w:ind w:left="1410" w:hanging="360"/>
+      </w:pPr>
+      <w:rPr>
+        <w:rFonts w:ascii="Symbol" w:hAnsi="Symbol" w:hint="default"/>
+      </w:rPr>
+    </w:lvl>
+    <w:lvl w:ilvl="2" w:tplc="04090005">
+      <w:start w:val="1"/>
+      <w:numFmt w:val="bullet"/>
+      <w:lvlText w:val=""/>
+      <w:lvlJc w:val="left"/>
+      <w:pPr>
+        <w:tabs>
+          <w:tab w:val="num" w:pos="2130"/>
+        </w:tabs>
+        <w:ind w:left="2130" w:hanging="360"/>
+      </w:pPr>
+      <w:rPr>
+        <w:rFonts w:ascii="Wingdings" w:hAnsi="Wingdings" w:hint="default"/>
+      </w:rPr>
+    </w:lvl>
+    <w:lvl w:ilvl="3" w:tplc="04090001" w:tentative="1">
+      <w:start w:val="1"/>
+      <w:numFmt w:val="bullet"/>
+      <w:lvlText w:val=""/>
+      <w:lvlJc w:val="left"/>
+      <w:pPr>
+        <w:tabs>
+          <w:tab w:val="num" w:pos="2850"/>
+        </w:tabs>
+        <w:ind w:left="2850" w:hanging="360"/>
+      </w:pPr>
+      <w:rPr>
+        <w:rFonts w:ascii="Symbol" w:hAnsi="Symbol" w:hint="default"/>
+      </w:rPr>
+    </w:lvl>
+    <w:lvl w:ilvl="4" w:tplc="04090003" w:tentative="1">
+      <w:start w:val="1"/>
+      <w:numFmt w:val="bullet"/>
+      <w:lvlText w:val="o"/>
+      <w:lvlJc w:val="left"/>
+      <w:pPr>
+        <w:tabs>
+          <w:tab w:val="num" w:pos="3570"/>
+        </w:tabs>
+        <w:ind w:left="3570" w:hanging="360"/>
+      </w:pPr>
+      <w:rPr>
+        <w:rFonts w:ascii="Courier New" w:hAnsi="Courier New" w:cs="Courier New" w:hint="default"/>
+      </w:rPr>
+    </w:lvl>
+    <w:lvl w:ilvl="5" w:tplc="04090005" w:tentative="1">
+      <w:start w:val="1"/>
+      <w:numFmt w:val="bullet"/>
+      <w:lvlText w:val=""/>
+      <w:lvlJc w:val="left"/>
+      <w:pPr>
+        <w:tabs>
+          <w:tab w:val="num" w:pos="4290"/>
+        </w:tabs>
+        <w:ind w:left="4290" w:hanging="360"/>
+      </w:pPr>
+      <w:rPr>
+        <w:rFonts w:ascii="Wingdings" w:hAnsi="Wingdings" w:hint="default"/>
+      </w:rPr>
+    </w:lvl>
+    <w:lvl w:ilvl="6" w:tplc="04090001" w:tentative="1">
+      <w:start w:val="1"/>
+      <w:numFmt w:val="bullet"/>
+      <w:lvlText w:val=""/>
+      <w:lvlJc w:val="left"/>
+      <w:pPr>
+        <w:tabs>
+          <w:tab w:val="num" w:pos="5010"/>
+        </w:tabs>
+        <w:ind w:left="5010" w:hanging="360"/>
+      </w:pPr>
+      <w:rPr>
+        <w:rFonts w:ascii="Symbol" w:hAnsi="Symbol" w:hint="default"/>
+      </w:rPr>
+    </w:lvl>
+    <w:lvl w:ilvl="7" w:tplc="04090003" w:tentative="1">
+      <w:start w:val="1"/>
+      <w:numFmt w:val="bullet"/>
+      <w:lvlText w:val="o"/>
+      <w:lvlJc w:val="left"/>
+      <w:pPr>
+        <w:tabs>
+          <w:tab w:val="num" w:pos="5730"/>
+        </w:tabs>
+        <w:ind w:left="5730" w:hanging="360"/>
+      </w:pPr>
+      <w:rPr>
+        <w:rFonts w:ascii="Courier New" w:hAnsi="Courier New" w:cs="Courier New" w:hint="default"/>
+      </w:rPr>
+    </w:lvl>
+    <w:lvl w:ilvl="8" w:tplc="04090005" w:tentative="1">
+      <w:start w:val="1"/>
+      <w:numFmt w:val="bullet"/>
+      <w:lvlText w:val=""/>
+      <w:lvlJc w:val="left"/>
+      <w:pPr>
+        <w:tabs>
+          <w:tab w:val="num" w:pos="6450"/>
+        </w:tabs>
+        <w:ind w:left="6450" w:hanging="360"/>
+      </w:pPr>
+      <w:rPr>
+        <w:rFonts w:ascii="Wingdings" w:hAnsi="Wingdings" w:hint="default"/>
+      </w:rPr>
+    </w:lvl>
+  </w:abstractNum>
+  <w:abstractNum w:abstractNumId="17">
     <w:nsid w:val="76E62BAA"/>
     <w:multiLevelType w:val="hybridMultilevel"/>
-    <w:tmpl w:val="32704954"/>
+    <w:tmpl w:val="A0A2FE80"/>
     <w:lvl w:ilvl="0" w:tplc="04090001">
       <w:start w:val="1"/>
       <w:numFmt w:val="bullet"/>
@@ -11420,31 +14956,55 @@
     <w:abstractNumId w:val="0"/>
   </w:num>
   <w:num w:numId="2">
-    <w:abstractNumId w:val="2"/>
+    <w:abstractNumId w:val="5"/>
   </w:num>
   <w:num w:numId="3">
-    <w:abstractNumId w:val="5"/>
+    <w:abstractNumId w:val="12"/>
   </w:num>
   <w:num w:numId="4">
-    <w:abstractNumId w:val="7"/>
+    <w:abstractNumId w:val="14"/>
   </w:num>
   <w:num w:numId="5">
-    <w:abstractNumId w:val="8"/>
+    <w:abstractNumId w:val="15"/>
   </w:num>
   <w:num w:numId="6">
-    <w:abstractNumId w:val="4"/>
+    <w:abstractNumId w:val="8"/>
   </w:num>
   <w:num w:numId="7">
     <w:abstractNumId w:val="1"/>
   </w:num>
   <w:num w:numId="8">
+    <w:abstractNumId w:val="13"/>
+  </w:num>
+  <w:num w:numId="9">
+    <w:abstractNumId w:val="17"/>
+  </w:num>
+  <w:num w:numId="10">
+    <w:abstractNumId w:val="7"/>
+  </w:num>
+  <w:num w:numId="11">
     <w:abstractNumId w:val="6"/>
   </w:num>
-  <w:num w:numId="9">
+  <w:num w:numId="12">
+    <w:abstractNumId w:val="10"/>
+  </w:num>
+  <w:num w:numId="13">
     <w:abstractNumId w:val="9"/>
   </w:num>
-  <w:num w:numId="10">
+  <w:num w:numId="14">
+    <w:abstractNumId w:val="11"/>
+  </w:num>
+  <w:num w:numId="15">
+    <w:abstractNumId w:val="16"/>
+  </w:num>
+  <w:num w:numId="16">
+    <w:abstractNumId w:val="4"/>
+  </w:num>
+  <w:num w:numId="17">
     <w:abstractNumId w:val="3"/>
+  </w:num>
+  <w:num w:numId="18">
+    <w:abstractNumId w:val="2"/>
   </w:num>
 </w:numbering>
 </file>
@@ -11608,6 +15168,7 @@
   <w:style w:type="paragraph" w:default="1" w:styleId="Normal">
     <w:name w:val="Normal"/>
     <w:qFormat/>
+    <w:rsid w:val="00BE6D8E"/>
     <w:rPr>
       <w:lang w:val="pl-PL"/>
     </w:rPr>
@@ -12268,6 +15829,7 @@
   <w:style w:type="paragraph" w:default="1" w:styleId="Normal">
     <w:name w:val="Normal"/>
     <w:qFormat/>
+    <w:rsid w:val="00BE6D8E"/>
     <w:rPr>
       <w:lang w:val="pl-PL"/>
     </w:rPr>
@@ -13078,7 +16640,7 @@
 </file>
 
 <file path=customXml/itemProps1.xml><?xml version="1.0" encoding="utf-8"?>
-<ds:datastoreItem xmlns:ds="http://schemas.openxmlformats.org/officeDocument/2006/customXml" ds:itemID="{4B92353F-41C9-4924-8AFF-5BFECD3EB85D}">
+<ds:datastoreItem xmlns:ds="http://schemas.openxmlformats.org/officeDocument/2006/customXml" ds:itemID="{AF9915D2-C28D-469A-BACA-CDADC7B0450C}">
   <ds:schemaRefs>
     <ds:schemaRef ds:uri="http://schemas.openxmlformats.org/officeDocument/2006/bibliography"/>
   </ds:schemaRefs>

</xml_diff>